<commit_message>
Rearrange test bench document.
</commit_message>
<xml_diff>
--- a/TEST_BENCH/Test_Bench_Procedure.docx
+++ b/TEST_BENCH/Test_Bench_Procedure.docx
@@ -1,6 +1,6 @@
 
 <file path=word/document.xml><?xml version="1.0" encoding="utf-8"?>
-<w:document xmlns:wpc="http://schemas.microsoft.com/office/word/2010/wordprocessingCanvas" xmlns:cx="http://schemas.microsoft.com/office/drawing/2014/chartex" xmlns:cx1="http://schemas.microsoft.com/office/drawing/2015/9/8/chartex" xmlns:cx2="http://schemas.microsoft.com/office/drawing/2015/10/21/chartex" xmlns:cx3="http://schemas.microsoft.com/office/drawing/2016/5/9/chartex" xmlns:cx4="http://schemas.microsoft.com/office/drawing/2016/5/10/chartex" xmlns:cx5="http://schemas.microsoft.com/office/drawing/2016/5/11/chartex" xmlns:cx6="http://schemas.microsoft.com/office/drawing/2016/5/12/chartex" xmlns:cx7="http://schemas.microsoft.com/office/drawing/2016/5/13/chartex" xmlns:cx8="http://schemas.microsoft.com/office/drawing/2016/5/14/chartex" xmlns:mc="http://schemas.openxmlformats.org/markup-compatibility/2006" xmlns:aink="http://schemas.microsoft.com/office/drawing/2016/ink" xmlns:am3d="http://schemas.microsoft.com/office/drawing/2017/model3d" xmlns:o="urn:schemas-microsoft-com:office:office" xmlns:r="http://schemas.openxmlformats.org/officeDocument/2006/relationships" xmlns:m="http://schemas.openxmlformats.org/officeDocument/2006/math" xmlns:v="urn:schemas-microsoft-com:vml" xmlns:wp14="http://schemas.microsoft.com/office/word/2010/wordprocessingDrawing" xmlns:wp="http://schemas.openxmlformats.org/drawingml/2006/wordprocessingDrawing" xmlns:w10="urn:schemas-microsoft-com:office:word" xmlns:w="http://schemas.openxmlformats.org/wordprocessingml/2006/main" xmlns:w14="http://schemas.microsoft.com/office/word/2010/wordml" xmlns:w15="http://schemas.microsoft.com/office/word/2012/wordml" xmlns:w16cex="http://schemas.microsoft.com/office/word/2018/wordml/cex" xmlns:w16cid="http://schemas.microsoft.com/office/word/2016/wordml/cid" xmlns:w16="http://schemas.microsoft.com/office/word/2018/wordml" xmlns:w16sdtdh="http://schemas.microsoft.com/office/word/2020/wordml/sdtdatahash" xmlns:w16se="http://schemas.microsoft.com/office/word/2015/wordml/symex" xmlns:wpg="http://schemas.microsoft.com/office/word/2010/wordprocessingGroup" xmlns:wpi="http://schemas.microsoft.com/office/word/2010/wordprocessingInk" xmlns:wne="http://schemas.microsoft.com/office/word/2006/wordml" xmlns:wps="http://schemas.microsoft.com/office/word/2010/wordprocessingShape" mc:Ignorable="w14 w15 w16se w16cid w16 w16cex w16sdtdh wp14">
+<w:document xmlns:wpc="http://schemas.microsoft.com/office/word/2010/wordprocessingCanvas" xmlns:mc="http://schemas.openxmlformats.org/markup-compatibility/2006" xmlns:o="urn:schemas-microsoft-com:office:office" xmlns:r="http://schemas.openxmlformats.org/officeDocument/2006/relationships" xmlns:m="http://schemas.openxmlformats.org/officeDocument/2006/math" xmlns:v="urn:schemas-microsoft-com:vml" xmlns:wp14="http://schemas.microsoft.com/office/word/2010/wordprocessingDrawing" xmlns:wp="http://schemas.openxmlformats.org/drawingml/2006/wordprocessingDrawing" xmlns:w10="urn:schemas-microsoft-com:office:word" xmlns:w="http://schemas.openxmlformats.org/wordprocessingml/2006/main" xmlns:w14="http://schemas.microsoft.com/office/word/2010/wordml" xmlns:wpg="http://schemas.microsoft.com/office/word/2010/wordprocessingGroup" xmlns:wpi="http://schemas.microsoft.com/office/word/2010/wordprocessingInk" xmlns:wne="http://schemas.microsoft.com/office/word/2006/wordml" xmlns:wps="http://schemas.microsoft.com/office/word/2010/wordprocessingShape" mc:Ignorable="w14 wp14">
   <w:body>
     <w:p>
       <w:pPr>
@@ -199,7 +199,7 @@
                     <pic:cNvPicPr/>
                   </pic:nvPicPr>
                   <pic:blipFill>
-                    <a:blip r:embed="rId5"/>
+                    <a:blip r:embed="rId6"/>
                     <a:stretch>
                       <a:fillRect/>
                     </a:stretch>
@@ -249,6 +249,7 @@
           <w:szCs w:val="36"/>
         </w:rPr>
       </w:pPr>
+      <w:bookmarkStart w:id="0" w:name="_GoBack"/>
       <w:r>
         <w:rPr>
           <w:rFonts w:ascii="Segoe UI" w:eastAsia="Times New Roman" w:hAnsi="Segoe UI" w:cs="Segoe UI"/>
@@ -262,6 +263,7 @@
         <w:t>To Run Test bench:</w:t>
       </w:r>
     </w:p>
+    <w:bookmarkEnd w:id="0"/>
     <w:p>
       <w:pPr>
         <w:numPr>
@@ -286,7 +288,7 @@
         </w:rPr>
         <w:t>Install Matlab Pluto SDR driver from below link: </w:t>
       </w:r>
-      <w:hyperlink r:id="rId6" w:history="1">
+      <w:hyperlink r:id="rId7" w:history="1">
         <w:r>
           <w:rPr>
             <w:rFonts w:ascii="Segoe UI" w:eastAsia="Times New Roman" w:hAnsi="Segoe UI" w:cs="Segoe UI"/>
@@ -632,7 +634,18 @@
           <w:sz w:val="36"/>
           <w:szCs w:val="36"/>
         </w:rPr>
-        <w:t>open-source software</w:t>
+        <w:t>Open-source S</w:t>
+      </w:r>
+      <w:r>
+        <w:rPr>
+          <w:rFonts w:ascii="Segoe UI" w:eastAsia="Times New Roman" w:hAnsi="Segoe UI" w:cs="Segoe UI"/>
+          <w:b/>
+          <w:bCs/>
+          <w:color w:val="24292F"/>
+          <w:sz w:val="36"/>
+          <w:szCs w:val="36"/>
+        </w:rPr>
+        <w:t>oftware</w:t>
       </w:r>
       <w:r>
         <w:rPr>
@@ -713,7 +726,7 @@
         </w:rPr>
         <w:t>Install Matlab Pluto SDR driver from below link: </w:t>
       </w:r>
-      <w:hyperlink r:id="rId7" w:history="1">
+      <w:hyperlink r:id="rId8" w:history="1">
         <w:r>
           <w:rPr>
             <w:rFonts w:ascii="Segoe UI" w:eastAsia="Times New Roman" w:hAnsi="Segoe UI" w:cs="Segoe UI"/>
@@ -722,7 +735,64 @@
             <w:szCs w:val="24"/>
             <w:u w:val="single"/>
           </w:rPr>
-          <w:t>Pluto</w:t>
+          <w:t>Pluto SDR d</w:t>
+        </w:r>
+        <w:r>
+          <w:rPr>
+            <w:rFonts w:ascii="Segoe UI" w:eastAsia="Times New Roman" w:hAnsi="Segoe UI" w:cs="Segoe UI"/>
+            <w:color w:val="0000FF"/>
+            <w:sz w:val="24"/>
+            <w:szCs w:val="24"/>
+            <w:u w:val="single"/>
+          </w:rPr>
+          <w:t>r</w:t>
+        </w:r>
+        <w:r>
+          <w:rPr>
+            <w:rFonts w:ascii="Segoe UI" w:eastAsia="Times New Roman" w:hAnsi="Segoe UI" w:cs="Segoe UI"/>
+            <w:color w:val="0000FF"/>
+            <w:sz w:val="24"/>
+            <w:szCs w:val="24"/>
+            <w:u w:val="single"/>
+          </w:rPr>
+          <w:t>iver</w:t>
+        </w:r>
+      </w:hyperlink>
+    </w:p>
+    <w:p>
+      <w:pPr>
+        <w:numPr>
+          <w:ilvl w:val="0"/>
+          <w:numId w:val="1"/>
+        </w:numPr>
+        <w:shd w:val="clear" w:color="auto" w:fill="FFFFFF"/>
+        <w:spacing w:before="60" w:after="100" w:afterAutospacing="1" w:line="240" w:lineRule="auto"/>
+        <w:rPr>
+          <w:rFonts w:ascii="Segoe UI" w:eastAsia="Times New Roman" w:hAnsi="Segoe UI" w:cs="Segoe UI"/>
+          <w:color w:val="24292F"/>
+          <w:sz w:val="24"/>
+          <w:szCs w:val="24"/>
+        </w:rPr>
+      </w:pPr>
+      <w:r>
+        <w:rPr>
+          <w:rFonts w:ascii="Segoe UI" w:eastAsia="Times New Roman" w:hAnsi="Segoe UI" w:cs="Segoe UI"/>
+          <w:color w:val="24292F"/>
+          <w:sz w:val="24"/>
+          <w:szCs w:val="24"/>
+        </w:rPr>
+        <w:t>To create test bench for this project, used LTE Cell scanner open-source software from GitHub and compiled on the PYNQ board. </w:t>
+      </w:r>
+      <w:hyperlink r:id="rId9" w:history="1">
+        <w:r>
+          <w:rPr>
+            <w:rFonts w:ascii="Segoe UI" w:eastAsia="Times New Roman" w:hAnsi="Segoe UI" w:cs="Segoe UI"/>
+            <w:color w:val="0000FF"/>
+            <w:sz w:val="24"/>
+            <w:szCs w:val="24"/>
+            <w:u w:val="single"/>
+          </w:rPr>
+          <w:t>LTE</w:t>
         </w:r>
         <w:r>
           <w:rPr>
@@ -742,7 +812,7 @@
             <w:szCs w:val="24"/>
             <w:u w:val="single"/>
           </w:rPr>
-          <w:t>SDR driver</w:t>
+          <w:t>Cell Scanner</w:t>
         </w:r>
       </w:hyperlink>
     </w:p>
@@ -768,20 +838,8 @@
           <w:sz w:val="24"/>
           <w:szCs w:val="24"/>
         </w:rPr>
-        <w:t>To create test bench for this project, used LTE Cell scanner open-source software from GitHub and compiled on the PYNQ board. </w:t>
-      </w:r>
-      <w:hyperlink r:id="rId8" w:history="1">
-        <w:r>
-          <w:rPr>
-            <w:rFonts w:ascii="Segoe UI" w:eastAsia="Times New Roman" w:hAnsi="Segoe UI" w:cs="Segoe UI"/>
-            <w:color w:val="0000FF"/>
-            <w:sz w:val="24"/>
-            <w:szCs w:val="24"/>
-            <w:u w:val="single"/>
-          </w:rPr>
-          <w:t>LTE Cell Scanner</w:t>
-        </w:r>
-      </w:hyperlink>
+        <w:t>Verified test bench with NAR bands – 900MHz, able to detect different MIB’s from different Cells</w:t>
+      </w:r>
     </w:p>
     <w:p>
       <w:pPr>
@@ -805,7 +863,7 @@
           <w:sz w:val="24"/>
           <w:szCs w:val="24"/>
         </w:rPr>
-        <w:t>Verified test bench with NAR bands – 900MHz, able to detect different MIB’s from different Cells</w:t>
+        <w:t>Picked non-NAR region band – 860MHz to generate LTE Test signal</w:t>
       </w:r>
     </w:p>
     <w:p>
@@ -830,7 +888,7 @@
           <w:sz w:val="24"/>
           <w:szCs w:val="24"/>
         </w:rPr>
-        <w:t>Picked non-NAR region band – 860MHz to generate LTE Test signal</w:t>
+        <w:t>Used Matlab "Wireless waveform Generator" application and Generated LTE Test signal using Matlab– 5MHz, 25 RB, 64QAM, Cell ID: 11 with PSS, SSS, PBCH.</w:t>
       </w:r>
     </w:p>
     <w:p>
@@ -855,7 +913,7 @@
           <w:sz w:val="24"/>
           <w:szCs w:val="24"/>
         </w:rPr>
-        <w:t>Used Matlab "Wireless waveform Generator" application and Generated LTE Test signal using Matlab– 5MHz, 25 RB, 64QAM, Cell ID: 11 with PSS, SSS, PBCH.</w:t>
+        <w:t>Exported this signal to MatLab to play from Pluto SDR</w:t>
       </w:r>
     </w:p>
     <w:p>
@@ -880,31 +938,6 @@
           <w:sz w:val="24"/>
           <w:szCs w:val="24"/>
         </w:rPr>
-        <w:t>Exported this signal to MatLab to play from Pluto SDR</w:t>
-      </w:r>
-    </w:p>
-    <w:p>
-      <w:pPr>
-        <w:numPr>
-          <w:ilvl w:val="0"/>
-          <w:numId w:val="1"/>
-        </w:numPr>
-        <w:shd w:val="clear" w:color="auto" w:fill="FFFFFF"/>
-        <w:spacing w:before="60" w:after="100" w:afterAutospacing="1" w:line="240" w:lineRule="auto"/>
-        <w:rPr>
-          <w:rFonts w:ascii="Segoe UI" w:eastAsia="Times New Roman" w:hAnsi="Segoe UI" w:cs="Segoe UI"/>
-          <w:color w:val="24292F"/>
-          <w:sz w:val="24"/>
-          <w:szCs w:val="24"/>
-        </w:rPr>
-      </w:pPr>
-      <w:r>
-        <w:rPr>
-          <w:rFonts w:ascii="Segoe UI" w:eastAsia="Times New Roman" w:hAnsi="Segoe UI" w:cs="Segoe UI"/>
-          <w:color w:val="24292F"/>
-          <w:sz w:val="24"/>
-          <w:szCs w:val="24"/>
-        </w:rPr>
         <w:t>Play LTE test signal continuously from Pluto SDR and run cell search algorithm in PYNQ to capture the transmitted LTE test signal.</w:t>
       </w:r>
     </w:p>
@@ -929,7 +962,7 @@
           <w:szCs w:val="24"/>
         </w:rPr>
         <w:lastRenderedPageBreak/>
-        <w:t xml:space="preserve">"Wireless waveform Generator" application in </w:t>
+        <w:t>"Wireless W</w:t>
       </w:r>
       <w:r>
         <w:rPr>
@@ -940,7 +973,7 @@
           <w:sz w:val="24"/>
           <w:szCs w:val="24"/>
         </w:rPr>
-        <w:t>M</w:t>
+        <w:t xml:space="preserve">aveform Generator" </w:t>
       </w:r>
       <w:r>
         <w:rPr>
@@ -951,16 +984,29 @@
           <w:sz w:val="24"/>
           <w:szCs w:val="24"/>
         </w:rPr>
-        <w:t>atlab</w:t>
-      </w:r>
-      <w:r>
-        <w:rPr>
-          <w:rFonts w:ascii="Segoe UI" w:eastAsia="Times New Roman" w:hAnsi="Segoe UI" w:cs="Segoe UI"/>
-          <w:color w:val="24292F"/>
-          <w:sz w:val="24"/>
-          <w:szCs w:val="24"/>
-        </w:rPr>
-        <w:t> </w:t>
+        <w:t>A</w:t>
+      </w:r>
+      <w:r>
+        <w:rPr>
+          <w:rFonts w:ascii="Segoe UI" w:eastAsia="Times New Roman" w:hAnsi="Segoe UI" w:cs="Segoe UI"/>
+          <w:b/>
+          <w:bCs/>
+          <w:color w:val="24292F"/>
+          <w:sz w:val="24"/>
+          <w:szCs w:val="24"/>
+        </w:rPr>
+        <w:t xml:space="preserve">pplication in </w:t>
+      </w:r>
+      <w:r>
+        <w:rPr>
+          <w:rFonts w:ascii="Segoe UI" w:eastAsia="Times New Roman" w:hAnsi="Segoe UI" w:cs="Segoe UI"/>
+          <w:b/>
+          <w:bCs/>
+          <w:color w:val="24292F"/>
+          <w:sz w:val="24"/>
+          <w:szCs w:val="24"/>
+        </w:rPr>
+        <w:t>MATLAB</w:t>
       </w:r>
       <w:r>
         <w:rPr>
@@ -975,7 +1021,7 @@
             <wp:extent cx="5943600" cy="3140075"/>
             <wp:effectExtent l="0" t="0" r="0" b="3175"/>
             <wp:docPr id="4" name="Picture 4" descr="image">
-              <a:hlinkClick xmlns:a="http://schemas.openxmlformats.org/drawingml/2006/main" r:id="rId9" tgtFrame="&quot;_blank&quot;"/>
+              <a:hlinkClick xmlns:a="http://schemas.openxmlformats.org/drawingml/2006/main" r:id="rId10" tgtFrame="&quot;_blank&quot;"/>
             </wp:docPr>
             <wp:cNvGraphicFramePr>
               <a:graphicFrameLocks xmlns:a="http://schemas.openxmlformats.org/drawingml/2006/main" noChangeAspect="1"/>
@@ -985,14 +1031,14 @@
                 <pic:pic xmlns:pic="http://schemas.openxmlformats.org/drawingml/2006/picture">
                   <pic:nvPicPr>
                     <pic:cNvPr id="0" name="Picture 1" descr="image">
-                      <a:hlinkClick r:id="rId9" tgtFrame="&quot;_blank&quot;"/>
+                      <a:hlinkClick r:id="rId10" tgtFrame="&quot;_blank&quot;"/>
                     </pic:cNvPr>
                     <pic:cNvPicPr>
                       <a:picLocks noChangeAspect="1" noChangeArrowheads="1"/>
                     </pic:cNvPicPr>
                   </pic:nvPicPr>
                   <pic:blipFill>
-                    <a:blip r:embed="rId10" cstate="print">
+                    <a:blip r:embed="rId11" cstate="print">
                       <a:extLst>
                         <a:ext uri="{28A0092B-C50C-407E-A947-70E740481C1C}">
                           <a14:useLocalDpi xmlns:a14="http://schemas.microsoft.com/office/drawing/2010/main" val="0"/>
@@ -1049,15 +1095,6 @@
       <w:r>
         <w:rPr>
           <w:rFonts w:ascii="Segoe UI" w:eastAsia="Times New Roman" w:hAnsi="Segoe UI" w:cs="Segoe UI"/>
-          <w:color w:val="24292F"/>
-          <w:sz w:val="24"/>
-          <w:szCs w:val="24"/>
-        </w:rPr>
-        <w:t> </w:t>
-      </w:r>
-      <w:r>
-        <w:rPr>
-          <w:rFonts w:ascii="Segoe UI" w:eastAsia="Times New Roman" w:hAnsi="Segoe UI" w:cs="Segoe UI"/>
           <w:noProof/>
           <w:color w:val="0000FF"/>
           <w:sz w:val="24"/>
@@ -1068,7 +1105,7 @@
             <wp:extent cx="5943600" cy="1163955"/>
             <wp:effectExtent l="0" t="0" r="0" b="0"/>
             <wp:docPr id="3" name="Picture 3" descr="image">
-              <a:hlinkClick xmlns:a="http://schemas.openxmlformats.org/drawingml/2006/main" r:id="rId11" tgtFrame="&quot;_blank&quot;"/>
+              <a:hlinkClick xmlns:a="http://schemas.openxmlformats.org/drawingml/2006/main" r:id="rId12" tgtFrame="&quot;_blank&quot;"/>
             </wp:docPr>
             <wp:cNvGraphicFramePr>
               <a:graphicFrameLocks xmlns:a="http://schemas.openxmlformats.org/drawingml/2006/main" noChangeAspect="1"/>
@@ -1078,14 +1115,14 @@
                 <pic:pic xmlns:pic="http://schemas.openxmlformats.org/drawingml/2006/picture">
                   <pic:nvPicPr>
                     <pic:cNvPr id="0" name="Picture 2" descr="image">
-                      <a:hlinkClick r:id="rId11" tgtFrame="&quot;_blank&quot;"/>
+                      <a:hlinkClick r:id="rId12" tgtFrame="&quot;_blank&quot;"/>
                     </pic:cNvPr>
                     <pic:cNvPicPr>
                       <a:picLocks noChangeAspect="1" noChangeArrowheads="1"/>
                     </pic:cNvPicPr>
                   </pic:nvPicPr>
                   <pic:blipFill>
-                    <a:blip r:embed="rId12">
+                    <a:blip r:embed="rId13">
                       <a:extLst>
                         <a:ext uri="{28A0092B-C50C-407E-A947-70E740481C1C}">
                           <a14:useLocalDpi xmlns:a14="http://schemas.microsoft.com/office/drawing/2010/main" val="0"/>
@@ -1142,15 +1179,6 @@
       <w:r>
         <w:rPr>
           <w:rFonts w:ascii="Segoe UI" w:eastAsia="Times New Roman" w:hAnsi="Segoe UI" w:cs="Segoe UI"/>
-          <w:color w:val="24292F"/>
-          <w:sz w:val="24"/>
-          <w:szCs w:val="24"/>
-        </w:rPr>
-        <w:t> </w:t>
-      </w:r>
-      <w:r>
-        <w:rPr>
-          <w:rFonts w:ascii="Segoe UI" w:eastAsia="Times New Roman" w:hAnsi="Segoe UI" w:cs="Segoe UI"/>
           <w:noProof/>
           <w:color w:val="0000FF"/>
           <w:sz w:val="24"/>
@@ -1161,7 +1189,7 @@
             <wp:extent cx="5943600" cy="1348740"/>
             <wp:effectExtent l="0" t="0" r="0" b="3810"/>
             <wp:docPr id="2" name="Picture 2" descr="image">
-              <a:hlinkClick xmlns:a="http://schemas.openxmlformats.org/drawingml/2006/main" r:id="rId13" tgtFrame="&quot;_blank&quot;"/>
+              <a:hlinkClick xmlns:a="http://schemas.openxmlformats.org/drawingml/2006/main" r:id="rId14" tgtFrame="&quot;_blank&quot;"/>
             </wp:docPr>
             <wp:cNvGraphicFramePr>
               <a:graphicFrameLocks xmlns:a="http://schemas.openxmlformats.org/drawingml/2006/main" noChangeAspect="1"/>
@@ -1171,14 +1199,14 @@
                 <pic:pic xmlns:pic="http://schemas.openxmlformats.org/drawingml/2006/picture">
                   <pic:nvPicPr>
                     <pic:cNvPr id="0" name="Picture 3" descr="image">
-                      <a:hlinkClick r:id="rId13" tgtFrame="&quot;_blank&quot;"/>
+                      <a:hlinkClick r:id="rId14" tgtFrame="&quot;_blank&quot;"/>
                     </pic:cNvPr>
                     <pic:cNvPicPr>
                       <a:picLocks noChangeAspect="1" noChangeArrowheads="1"/>
                     </pic:cNvPicPr>
                   </pic:nvPicPr>
                   <pic:blipFill>
-                    <a:blip r:embed="rId14" cstate="print">
+                    <a:blip r:embed="rId15" cstate="print">
                       <a:extLst>
                         <a:ext uri="{28A0092B-C50C-407E-A947-70E740481C1C}">
                           <a14:useLocalDpi xmlns:a14="http://schemas.microsoft.com/office/drawing/2010/main" val="0"/>
@@ -1224,26 +1252,40 @@
     </w:p>
     <w:p>
       <w:pPr>
+        <w:rPr>
+          <w:rFonts w:ascii="Segoe UI" w:eastAsia="Times New Roman" w:hAnsi="Segoe UI" w:cs="Segoe UI"/>
+          <w:b/>
+          <w:bCs/>
+          <w:color w:val="24292F"/>
+          <w:sz w:val="24"/>
+          <w:szCs w:val="24"/>
+        </w:rPr>
+      </w:pPr>
+      <w:r>
+        <w:rPr>
+          <w:rFonts w:ascii="Segoe UI" w:eastAsia="Times New Roman" w:hAnsi="Segoe UI" w:cs="Segoe UI"/>
+          <w:b/>
+          <w:bCs/>
+          <w:color w:val="24292F"/>
+          <w:sz w:val="24"/>
+          <w:szCs w:val="24"/>
+        </w:rPr>
+        <w:br w:type="page"/>
+      </w:r>
+    </w:p>
+    <w:p>
+      <w:pPr>
         <w:shd w:val="clear" w:color="auto" w:fill="FFFFFF"/>
         <w:spacing w:after="240" w:line="240" w:lineRule="auto"/>
         <w:rPr>
           <w:rFonts w:ascii="Segoe UI" w:eastAsia="Times New Roman" w:hAnsi="Segoe UI" w:cs="Segoe UI"/>
-          <w:color w:val="24292F"/>
-          <w:sz w:val="24"/>
-          <w:szCs w:val="24"/>
-        </w:rPr>
-      </w:pPr>
-      <w:r>
-        <w:rPr>
-          <w:rFonts w:ascii="Segoe UI" w:eastAsia="Times New Roman" w:hAnsi="Segoe UI" w:cs="Segoe UI"/>
           <w:b/>
           <w:bCs/>
           <w:color w:val="24292F"/>
           <w:sz w:val="24"/>
           <w:szCs w:val="24"/>
         </w:rPr>
-        <w:t xml:space="preserve">Block diagram of Test Bench with External Spectrum Analyzer and Modulated Signal Generator (for accurate </w:t>
-      </w:r>
+      </w:pPr>
       <w:r>
         <w:rPr>
           <w:rFonts w:ascii="Segoe UI" w:eastAsia="Times New Roman" w:hAnsi="Segoe UI" w:cs="Segoe UI"/>
@@ -1254,27 +1296,49 @@
           <w:szCs w:val="24"/>
         </w:rPr>
         <w:lastRenderedPageBreak/>
-        <w:t>T</w:t>
-      </w:r>
-      <w:r>
-        <w:rPr>
-          <w:rFonts w:ascii="Segoe UI" w:eastAsia="Times New Roman" w:hAnsi="Segoe UI" w:cs="Segoe UI"/>
-          <w:b/>
+        <w:t>Block diagram of Test Bench</w:t>
+      </w:r>
+    </w:p>
+    <w:p>
+      <w:pPr>
+        <w:shd w:val="clear" w:color="auto" w:fill="FFFFFF"/>
+        <w:spacing w:after="240" w:line="240" w:lineRule="auto"/>
+        <w:rPr>
+          <w:rFonts w:ascii="Segoe UI" w:eastAsia="Times New Roman" w:hAnsi="Segoe UI" w:cs="Segoe UI"/>
+          <w:color w:val="24292F"/>
+          <w:sz w:val="24"/>
+          <w:szCs w:val="24"/>
+        </w:rPr>
+      </w:pPr>
+      <w:r>
+        <w:rPr>
+          <w:rFonts w:ascii="Segoe UI" w:eastAsia="Times New Roman" w:hAnsi="Segoe UI" w:cs="Segoe UI"/>
+          <w:bCs/>
+          <w:color w:val="24292F"/>
+          <w:sz w:val="24"/>
+          <w:szCs w:val="24"/>
+        </w:rPr>
+        <w:t xml:space="preserve">External Spectrum Analyzer and Modulated Signal Generator (for accurate </w:t>
+      </w:r>
+      <w:r>
+        <w:rPr>
+          <w:rFonts w:ascii="Segoe UI" w:eastAsia="Times New Roman" w:hAnsi="Segoe UI" w:cs="Segoe UI"/>
+          <w:bCs/>
+          <w:color w:val="24292F"/>
+          <w:sz w:val="24"/>
+          <w:szCs w:val="24"/>
+        </w:rPr>
+        <w:t>t</w:t>
+      </w:r>
+      <w:r>
+        <w:rPr>
+          <w:rFonts w:ascii="Segoe UI" w:eastAsia="Times New Roman" w:hAnsi="Segoe UI" w:cs="Segoe UI"/>
           <w:bCs/>
           <w:color w:val="24292F"/>
           <w:sz w:val="24"/>
           <w:szCs w:val="24"/>
         </w:rPr>
         <w:t>esting)</w:t>
-      </w:r>
-      <w:r>
-        <w:rPr>
-          <w:rFonts w:ascii="Segoe UI" w:eastAsia="Times New Roman" w:hAnsi="Segoe UI" w:cs="Segoe UI"/>
-          <w:color w:val="24292F"/>
-          <w:sz w:val="24"/>
-          <w:szCs w:val="24"/>
-        </w:rPr>
-        <w:t> </w:t>
       </w:r>
       <w:r>
         <w:rPr>
@@ -1289,7 +1353,7 @@
             <wp:extent cx="5943600" cy="2609850"/>
             <wp:effectExtent l="0" t="0" r="0" b="0"/>
             <wp:docPr id="1" name="Picture 1" descr="image">
-              <a:hlinkClick xmlns:a="http://schemas.openxmlformats.org/drawingml/2006/main" r:id="rId15" tgtFrame="&quot;_blank&quot;"/>
+              <a:hlinkClick xmlns:a="http://schemas.openxmlformats.org/drawingml/2006/main" r:id="rId16" tgtFrame="&quot;_blank&quot;"/>
             </wp:docPr>
             <wp:cNvGraphicFramePr>
               <a:graphicFrameLocks xmlns:a="http://schemas.openxmlformats.org/drawingml/2006/main" noChangeAspect="1"/>
@@ -1299,14 +1363,14 @@
                 <pic:pic xmlns:pic="http://schemas.openxmlformats.org/drawingml/2006/picture">
                   <pic:nvPicPr>
                     <pic:cNvPr id="0" name="Picture 4" descr="image">
-                      <a:hlinkClick r:id="rId15" tgtFrame="&quot;_blank&quot;"/>
+                      <a:hlinkClick r:id="rId16" tgtFrame="&quot;_blank&quot;"/>
                     </pic:cNvPr>
                     <pic:cNvPicPr>
                       <a:picLocks noChangeAspect="1" noChangeArrowheads="1"/>
                     </pic:cNvPicPr>
                   </pic:nvPicPr>
                   <pic:blipFill>
-                    <a:blip r:embed="rId16">
+                    <a:blip r:embed="rId17">
                       <a:extLst>
                         <a:ext uri="{28A0092B-C50C-407E-A947-70E740481C1C}">
                           <a14:useLocalDpi xmlns:a14="http://schemas.microsoft.com/office/drawing/2010/main" val="0"/>
@@ -1350,8 +1414,8 @@
 </file>
 
 <file path=word/numbering.xml><?xml version="1.0" encoding="utf-8"?>
-<w:numbering xmlns:wpc="http://schemas.microsoft.com/office/word/2010/wordprocessingCanvas" xmlns:cx="http://schemas.microsoft.com/office/drawing/2014/chartex" xmlns:cx1="http://schemas.microsoft.com/office/drawing/2015/9/8/chartex" xmlns:cx2="http://schemas.microsoft.com/office/drawing/2015/10/21/chartex" xmlns:cx3="http://schemas.microsoft.com/office/drawing/2016/5/9/chartex" xmlns:cx4="http://schemas.microsoft.com/office/drawing/2016/5/10/chartex" xmlns:cx5="http://schemas.microsoft.com/office/drawing/2016/5/11/chartex" xmlns:cx6="http://schemas.microsoft.com/office/drawing/2016/5/12/chartex" xmlns:cx7="http://schemas.microsoft.com/office/drawing/2016/5/13/chartex" xmlns:cx8="http://schemas.microsoft.com/office/drawing/2016/5/14/chartex" xmlns:mc="http://schemas.openxmlformats.org/markup-compatibility/2006" xmlns:aink="http://schemas.microsoft.com/office/drawing/2016/ink" xmlns:am3d="http://schemas.microsoft.com/office/drawing/2017/model3d" xmlns:o="urn:schemas-microsoft-com:office:office" xmlns:r="http://schemas.openxmlformats.org/officeDocument/2006/relationships" xmlns:m="http://schemas.openxmlformats.org/officeDocument/2006/math" xmlns:v="urn:schemas-microsoft-com:vml" xmlns:wp14="http://schemas.microsoft.com/office/word/2010/wordprocessingDrawing" xmlns:wp="http://schemas.openxmlformats.org/drawingml/2006/wordprocessingDrawing" xmlns:w10="urn:schemas-microsoft-com:office:word" xmlns:w="http://schemas.openxmlformats.org/wordprocessingml/2006/main" xmlns:w14="http://schemas.microsoft.com/office/word/2010/wordml" xmlns:w15="http://schemas.microsoft.com/office/word/2012/wordml" xmlns:w16cex="http://schemas.microsoft.com/office/word/2018/wordml/cex" xmlns:w16cid="http://schemas.microsoft.com/office/word/2016/wordml/cid" xmlns:w16="http://schemas.microsoft.com/office/word/2018/wordml" xmlns:w16sdtdh="http://schemas.microsoft.com/office/word/2020/wordml/sdtdatahash" xmlns:w16se="http://schemas.microsoft.com/office/word/2015/wordml/symex" xmlns:wpg="http://schemas.microsoft.com/office/word/2010/wordprocessingGroup" xmlns:wpi="http://schemas.microsoft.com/office/word/2010/wordprocessingInk" xmlns:wne="http://schemas.microsoft.com/office/word/2006/wordml" xmlns:wps="http://schemas.microsoft.com/office/word/2010/wordprocessingShape" mc:Ignorable="w14 w15 w16se w16cid w16 w16cex w16sdtdh wp14">
-  <w:abstractNum w:abstractNumId="0" w15:restartNumberingAfterBreak="0">
+<w:numbering xmlns:wpc="http://schemas.microsoft.com/office/word/2010/wordprocessingCanvas" xmlns:mc="http://schemas.openxmlformats.org/markup-compatibility/2006" xmlns:o="urn:schemas-microsoft-com:office:office" xmlns:r="http://schemas.openxmlformats.org/officeDocument/2006/relationships" xmlns:m="http://schemas.openxmlformats.org/officeDocument/2006/math" xmlns:v="urn:schemas-microsoft-com:vml" xmlns:wp14="http://schemas.microsoft.com/office/word/2010/wordprocessingDrawing" xmlns:wp="http://schemas.openxmlformats.org/drawingml/2006/wordprocessingDrawing" xmlns:w10="urn:schemas-microsoft-com:office:word" xmlns:w="http://schemas.openxmlformats.org/wordprocessingml/2006/main" xmlns:w14="http://schemas.microsoft.com/office/word/2010/wordml" xmlns:wpg="http://schemas.microsoft.com/office/word/2010/wordprocessingGroup" xmlns:wpi="http://schemas.microsoft.com/office/word/2010/wordprocessingInk" xmlns:wne="http://schemas.microsoft.com/office/word/2006/wordml" xmlns:wps="http://schemas.microsoft.com/office/word/2010/wordprocessingShape" mc:Ignorable="w14 wp14">
+  <w:abstractNum w:abstractNumId="0">
     <w:nsid w:val="4A7245ED"/>
     <w:multiLevelType w:val="multilevel"/>
     <w:tmpl w:val="940C04B4"/>
@@ -1492,7 +1556,7 @@
       </w:rPr>
     </w:lvl>
   </w:abstractNum>
-  <w:abstractNum w:abstractNumId="1" w15:restartNumberingAfterBreak="0">
+  <w:abstractNum w:abstractNumId="1">
     <w:nsid w:val="4BC91387"/>
     <w:multiLevelType w:val="hybridMultilevel"/>
     <w:tmpl w:val="515CCEE4"/>
@@ -1581,17 +1645,17 @@
       </w:pPr>
     </w:lvl>
   </w:abstractNum>
-  <w:num w:numId="1" w16cid:durableId="699163474">
+  <w:num w:numId="1">
     <w:abstractNumId w:val="0"/>
   </w:num>
-  <w:num w:numId="2" w16cid:durableId="774253943">
+  <w:num w:numId="2">
     <w:abstractNumId w:val="1"/>
   </w:num>
 </w:numbering>
 </file>
 
 <file path=word/styles.xml><?xml version="1.0" encoding="utf-8"?>
-<w:styles xmlns:mc="http://schemas.openxmlformats.org/markup-compatibility/2006" xmlns:r="http://schemas.openxmlformats.org/officeDocument/2006/relationships" xmlns:w="http://schemas.openxmlformats.org/wordprocessingml/2006/main" xmlns:w14="http://schemas.microsoft.com/office/word/2010/wordml" xmlns:w15="http://schemas.microsoft.com/office/word/2012/wordml" xmlns:w16cex="http://schemas.microsoft.com/office/word/2018/wordml/cex" xmlns:w16cid="http://schemas.microsoft.com/office/word/2016/wordml/cid" xmlns:w16="http://schemas.microsoft.com/office/word/2018/wordml" xmlns:w16sdtdh="http://schemas.microsoft.com/office/word/2020/wordml/sdtdatahash" xmlns:w16se="http://schemas.microsoft.com/office/word/2015/wordml/symex" mc:Ignorable="w14 w15 w16se w16cid w16 w16cex w16sdtdh">
+<w:styles xmlns:mc="http://schemas.openxmlformats.org/markup-compatibility/2006" xmlns:r="http://schemas.openxmlformats.org/officeDocument/2006/relationships" xmlns:w="http://schemas.openxmlformats.org/wordprocessingml/2006/main" xmlns:w14="http://schemas.microsoft.com/office/word/2010/wordml" mc:Ignorable="w14">
   <w:docDefaults>
     <w:rPrDefault>
       <w:rPr>
@@ -1607,380 +1671,147 @@
       </w:pPr>
     </w:pPrDefault>
   </w:docDefaults>
-  <w:latentStyles w:defLockedState="0" w:defUIPriority="99" w:defSemiHidden="0" w:defUnhideWhenUsed="0" w:defQFormat="0" w:count="376">
-    <w:lsdException w:name="Normal" w:uiPriority="0" w:qFormat="1"/>
-    <w:lsdException w:name="heading 1" w:uiPriority="9" w:qFormat="1"/>
-    <w:lsdException w:name="heading 2" w:semiHidden="1" w:uiPriority="9" w:unhideWhenUsed="1" w:qFormat="1"/>
-    <w:lsdException w:name="heading 3" w:semiHidden="1" w:uiPriority="9" w:unhideWhenUsed="1" w:qFormat="1"/>
-    <w:lsdException w:name="heading 4" w:semiHidden="1" w:uiPriority="9" w:unhideWhenUsed="1" w:qFormat="1"/>
-    <w:lsdException w:name="heading 5" w:semiHidden="1" w:uiPriority="9" w:unhideWhenUsed="1" w:qFormat="1"/>
-    <w:lsdException w:name="heading 6" w:semiHidden="1" w:uiPriority="9" w:unhideWhenUsed="1" w:qFormat="1"/>
-    <w:lsdException w:name="heading 7" w:semiHidden="1" w:uiPriority="9" w:unhideWhenUsed="1" w:qFormat="1"/>
-    <w:lsdException w:name="heading 8" w:semiHidden="1" w:uiPriority="9" w:unhideWhenUsed="1" w:qFormat="1"/>
-    <w:lsdException w:name="heading 9" w:semiHidden="1" w:uiPriority="9" w:unhideWhenUsed="1" w:qFormat="1"/>
-    <w:lsdException w:name="index 1" w:semiHidden="1" w:unhideWhenUsed="1"/>
-    <w:lsdException w:name="index 2" w:semiHidden="1" w:unhideWhenUsed="1"/>
-    <w:lsdException w:name="index 3" w:semiHidden="1" w:unhideWhenUsed="1"/>
-    <w:lsdException w:name="index 4" w:semiHidden="1" w:unhideWhenUsed="1"/>
-    <w:lsdException w:name="index 5" w:semiHidden="1" w:unhideWhenUsed="1"/>
-    <w:lsdException w:name="index 6" w:semiHidden="1" w:unhideWhenUsed="1"/>
-    <w:lsdException w:name="index 7" w:semiHidden="1" w:unhideWhenUsed="1"/>
-    <w:lsdException w:name="index 8" w:semiHidden="1" w:unhideWhenUsed="1"/>
-    <w:lsdException w:name="index 9" w:semiHidden="1" w:unhideWhenUsed="1"/>
-    <w:lsdException w:name="toc 1" w:semiHidden="1" w:uiPriority="39" w:unhideWhenUsed="1"/>
-    <w:lsdException w:name="toc 2" w:semiHidden="1" w:uiPriority="39" w:unhideWhenUsed="1"/>
-    <w:lsdException w:name="toc 3" w:semiHidden="1" w:uiPriority="39" w:unhideWhenUsed="1"/>
-    <w:lsdException w:name="toc 4" w:semiHidden="1" w:uiPriority="39" w:unhideWhenUsed="1"/>
-    <w:lsdException w:name="toc 5" w:semiHidden="1" w:uiPriority="39" w:unhideWhenUsed="1"/>
-    <w:lsdException w:name="toc 6" w:semiHidden="1" w:uiPriority="39" w:unhideWhenUsed="1"/>
-    <w:lsdException w:name="toc 7" w:semiHidden="1" w:uiPriority="39" w:unhideWhenUsed="1"/>
-    <w:lsdException w:name="toc 8" w:semiHidden="1" w:uiPriority="39" w:unhideWhenUsed="1"/>
-    <w:lsdException w:name="toc 9" w:semiHidden="1" w:uiPriority="39" w:unhideWhenUsed="1"/>
-    <w:lsdException w:name="Normal Indent" w:semiHidden="1" w:unhideWhenUsed="1"/>
-    <w:lsdException w:name="footnote text" w:semiHidden="1" w:unhideWhenUsed="1"/>
-    <w:lsdException w:name="annotation text" w:semiHidden="1" w:unhideWhenUsed="1"/>
-    <w:lsdException w:name="header" w:semiHidden="1" w:unhideWhenUsed="1"/>
-    <w:lsdException w:name="footer" w:semiHidden="1" w:unhideWhenUsed="1"/>
-    <w:lsdException w:name="index heading" w:semiHidden="1" w:unhideWhenUsed="1"/>
-    <w:lsdException w:name="caption" w:semiHidden="1" w:uiPriority="35" w:unhideWhenUsed="1" w:qFormat="1"/>
-    <w:lsdException w:name="table of figures" w:semiHidden="1" w:unhideWhenUsed="1"/>
-    <w:lsdException w:name="envelope address" w:semiHidden="1" w:unhideWhenUsed="1"/>
-    <w:lsdException w:name="envelope return" w:semiHidden="1" w:unhideWhenUsed="1"/>
-    <w:lsdException w:name="footnote reference" w:semiHidden="1" w:unhideWhenUsed="1"/>
-    <w:lsdException w:name="annotation reference" w:semiHidden="1" w:unhideWhenUsed="1"/>
-    <w:lsdException w:name="line number" w:semiHidden="1" w:unhideWhenUsed="1"/>
-    <w:lsdException w:name="page number" w:semiHidden="1" w:unhideWhenUsed="1"/>
-    <w:lsdException w:name="endnote reference" w:semiHidden="1" w:unhideWhenUsed="1"/>
-    <w:lsdException w:name="endnote text" w:semiHidden="1" w:unhideWhenUsed="1"/>
-    <w:lsdException w:name="table of authorities" w:semiHidden="1" w:unhideWhenUsed="1"/>
-    <w:lsdException w:name="macro" w:semiHidden="1" w:unhideWhenUsed="1"/>
-    <w:lsdException w:name="toa heading" w:semiHidden="1" w:unhideWhenUsed="1"/>
-    <w:lsdException w:name="List" w:semiHidden="1" w:unhideWhenUsed="1"/>
-    <w:lsdException w:name="List Bullet" w:semiHidden="1" w:unhideWhenUsed="1"/>
-    <w:lsdException w:name="List Number" w:semiHidden="1" w:unhideWhenUsed="1"/>
-    <w:lsdException w:name="List 2" w:semiHidden="1" w:unhideWhenUsed="1"/>
-    <w:lsdException w:name="List 3" w:semiHidden="1" w:unhideWhenUsed="1"/>
-    <w:lsdException w:name="List 4" w:semiHidden="1" w:unhideWhenUsed="1"/>
-    <w:lsdException w:name="List 5" w:semiHidden="1" w:unhideWhenUsed="1"/>
-    <w:lsdException w:name="List Bullet 2" w:semiHidden="1" w:unhideWhenUsed="1"/>
-    <w:lsdException w:name="List Bullet 3" w:semiHidden="1" w:unhideWhenUsed="1"/>
-    <w:lsdException w:name="List Bullet 4" w:semiHidden="1" w:unhideWhenUsed="1"/>
-    <w:lsdException w:name="List Bullet 5" w:semiHidden="1" w:unhideWhenUsed="1"/>
-    <w:lsdException w:name="List Number 2" w:semiHidden="1" w:unhideWhenUsed="1"/>
-    <w:lsdException w:name="List Number 3" w:semiHidden="1" w:unhideWhenUsed="1"/>
-    <w:lsdException w:name="List Number 4" w:semiHidden="1" w:unhideWhenUsed="1"/>
-    <w:lsdException w:name="List Number 5" w:semiHidden="1" w:unhideWhenUsed="1"/>
-    <w:lsdException w:name="Title" w:uiPriority="10" w:qFormat="1"/>
-    <w:lsdException w:name="Closing" w:semiHidden="1" w:unhideWhenUsed="1"/>
-    <w:lsdException w:name="Signature" w:semiHidden="1" w:unhideWhenUsed="1"/>
-    <w:lsdException w:name="Default Paragraph Font" w:semiHidden="1" w:uiPriority="1" w:unhideWhenUsed="1"/>
-    <w:lsdException w:name="Body Text" w:semiHidden="1" w:unhideWhenUsed="1"/>
-    <w:lsdException w:name="Body Text Indent" w:semiHidden="1" w:unhideWhenUsed="1"/>
-    <w:lsdException w:name="List Continue" w:semiHidden="1" w:unhideWhenUsed="1"/>
-    <w:lsdException w:name="List Continue 2" w:semiHidden="1" w:unhideWhenUsed="1"/>
-    <w:lsdException w:name="List Continue 3" w:semiHidden="1" w:unhideWhenUsed="1"/>
-    <w:lsdException w:name="List Continue 4" w:semiHidden="1" w:unhideWhenUsed="1"/>
-    <w:lsdException w:name="List Continue 5" w:semiHidden="1" w:unhideWhenUsed="1"/>
-    <w:lsdException w:name="Message Header" w:semiHidden="1" w:unhideWhenUsed="1"/>
-    <w:lsdException w:name="Subtitle" w:uiPriority="11" w:qFormat="1"/>
-    <w:lsdException w:name="Salutation" w:semiHidden="1" w:unhideWhenUsed="1"/>
-    <w:lsdException w:name="Date" w:semiHidden="1" w:unhideWhenUsed="1"/>
-    <w:lsdException w:name="Body Text First Indent" w:semiHidden="1" w:unhideWhenUsed="1"/>
-    <w:lsdException w:name="Body Text First Indent 2" w:semiHidden="1" w:unhideWhenUsed="1"/>
-    <w:lsdException w:name="Note Heading" w:semiHidden="1" w:unhideWhenUsed="1"/>
-    <w:lsdException w:name="Body Text 2" w:semiHidden="1" w:unhideWhenUsed="1"/>
-    <w:lsdException w:name="Body Text 3" w:semiHidden="1" w:unhideWhenUsed="1"/>
-    <w:lsdException w:name="Body Text Indent 2" w:semiHidden="1" w:unhideWhenUsed="1"/>
-    <w:lsdException w:name="Body Text Indent 3" w:semiHidden="1" w:unhideWhenUsed="1"/>
-    <w:lsdException w:name="Block Text" w:semiHidden="1" w:unhideWhenUsed="1"/>
-    <w:lsdException w:name="Hyperlink" w:semiHidden="1" w:unhideWhenUsed="1"/>
-    <w:lsdException w:name="FollowedHyperlink" w:semiHidden="1" w:unhideWhenUsed="1"/>
-    <w:lsdException w:name="Strong" w:uiPriority="22" w:qFormat="1"/>
-    <w:lsdException w:name="Emphasis" w:uiPriority="20" w:qFormat="1"/>
-    <w:lsdException w:name="Document Map" w:semiHidden="1" w:unhideWhenUsed="1"/>
-    <w:lsdException w:name="Plain Text" w:semiHidden="1" w:unhideWhenUsed="1"/>
-    <w:lsdException w:name="E-mail Signature" w:semiHidden="1" w:unhideWhenUsed="1"/>
-    <w:lsdException w:name="HTML Top of Form" w:semiHidden="1" w:unhideWhenUsed="1"/>
-    <w:lsdException w:name="HTML Bottom of Form" w:semiHidden="1" w:unhideWhenUsed="1"/>
-    <w:lsdException w:name="Normal (Web)" w:semiHidden="1" w:unhideWhenUsed="1"/>
-    <w:lsdException w:name="HTML Acronym" w:semiHidden="1" w:unhideWhenUsed="1"/>
-    <w:lsdException w:name="HTML Address" w:semiHidden="1" w:unhideWhenUsed="1"/>
-    <w:lsdException w:name="HTML Cite" w:semiHidden="1" w:unhideWhenUsed="1"/>
-    <w:lsdException w:name="HTML Code" w:semiHidden="1" w:unhideWhenUsed="1"/>
-    <w:lsdException w:name="HTML Definition" w:semiHidden="1" w:unhideWhenUsed="1"/>
-    <w:lsdException w:name="HTML Keyboard" w:semiHidden="1" w:unhideWhenUsed="1"/>
-    <w:lsdException w:name="HTML Preformatted" w:semiHidden="1" w:unhideWhenUsed="1"/>
-    <w:lsdException w:name="HTML Sample" w:semiHidden="1" w:unhideWhenUsed="1"/>
-    <w:lsdException w:name="HTML Typewriter" w:semiHidden="1" w:unhideWhenUsed="1"/>
-    <w:lsdException w:name="HTML Variable" w:semiHidden="1" w:unhideWhenUsed="1"/>
-    <w:lsdException w:name="annotation subject" w:semiHidden="1" w:unhideWhenUsed="1"/>
-    <w:lsdException w:name="No List" w:semiHidden="1" w:unhideWhenUsed="1"/>
-    <w:lsdException w:name="Outline List 1" w:semiHidden="1" w:unhideWhenUsed="1"/>
-    <w:lsdException w:name="Outline List 2" w:semiHidden="1" w:unhideWhenUsed="1"/>
-    <w:lsdException w:name="Outline List 3" w:semiHidden="1" w:unhideWhenUsed="1"/>
-    <w:lsdException w:name="Table Simple 1" w:semiHidden="1" w:unhideWhenUsed="1"/>
-    <w:lsdException w:name="Table Simple 2" w:semiHidden="1" w:unhideWhenUsed="1"/>
-    <w:lsdException w:name="Table Simple 3" w:semiHidden="1" w:unhideWhenUsed="1"/>
-    <w:lsdException w:name="Table Classic 1" w:semiHidden="1" w:unhideWhenUsed="1"/>
-    <w:lsdException w:name="Table Classic 2" w:semiHidden="1" w:unhideWhenUsed="1"/>
-    <w:lsdException w:name="Table Classic 3" w:semiHidden="1" w:unhideWhenUsed="1"/>
-    <w:lsdException w:name="Table Classic 4" w:semiHidden="1" w:unhideWhenUsed="1"/>
-    <w:lsdException w:name="Table Colorful 1" w:semiHidden="1" w:unhideWhenUsed="1"/>
-    <w:lsdException w:name="Table Colorful 2" w:semiHidden="1" w:unhideWhenUsed="1"/>
-    <w:lsdException w:name="Table Colorful 3" w:semiHidden="1" w:unhideWhenUsed="1"/>
-    <w:lsdException w:name="Table Columns 1" w:semiHidden="1" w:unhideWhenUsed="1"/>
-    <w:lsdException w:name="Table Columns 2" w:semiHidden="1" w:unhideWhenUsed="1"/>
-    <w:lsdException w:name="Table Columns 3" w:semiHidden="1" w:unhideWhenUsed="1"/>
-    <w:lsdException w:name="Table Columns 4" w:semiHidden="1" w:unhideWhenUsed="1"/>
-    <w:lsdException w:name="Table Columns 5" w:semiHidden="1" w:unhideWhenUsed="1"/>
-    <w:lsdException w:name="Table Grid 1" w:semiHidden="1" w:unhideWhenUsed="1"/>
-    <w:lsdException w:name="Table Grid 2" w:semiHidden="1" w:unhideWhenUsed="1"/>
-    <w:lsdException w:name="Table Grid 3" w:semiHidden="1" w:unhideWhenUsed="1"/>
-    <w:lsdException w:name="Table Grid 4" w:semiHidden="1" w:unhideWhenUsed="1"/>
-    <w:lsdException w:name="Table Grid 5" w:semiHidden="1" w:unhideWhenUsed="1"/>
-    <w:lsdException w:name="Table Grid 6" w:semiHidden="1" w:unhideWhenUsed="1"/>
-    <w:lsdException w:name="Table Grid 7" w:semiHidden="1" w:unhideWhenUsed="1"/>
-    <w:lsdException w:name="Table Grid 8" w:semiHidden="1" w:unhideWhenUsed="1"/>
-    <w:lsdException w:name="Table List 1" w:semiHidden="1" w:unhideWhenUsed="1"/>
-    <w:lsdException w:name="Table List 2" w:semiHidden="1" w:unhideWhenUsed="1"/>
-    <w:lsdException w:name="Table List 3" w:semiHidden="1" w:unhideWhenUsed="1"/>
-    <w:lsdException w:name="Table List 4" w:semiHidden="1" w:unhideWhenUsed="1"/>
-    <w:lsdException w:name="Table List 5" w:semiHidden="1" w:unhideWhenUsed="1"/>
-    <w:lsdException w:name="Table List 6" w:semiHidden="1" w:unhideWhenUsed="1"/>
-    <w:lsdException w:name="Table List 7" w:semiHidden="1" w:unhideWhenUsed="1"/>
-    <w:lsdException w:name="Table List 8" w:semiHidden="1" w:unhideWhenUsed="1"/>
-    <w:lsdException w:name="Table 3D effects 1" w:semiHidden="1" w:unhideWhenUsed="1"/>
-    <w:lsdException w:name="Table 3D effects 2" w:semiHidden="1" w:unhideWhenUsed="1"/>
-    <w:lsdException w:name="Table 3D effects 3" w:semiHidden="1" w:unhideWhenUsed="1"/>
-    <w:lsdException w:name="Table Contemporary" w:semiHidden="1" w:unhideWhenUsed="1"/>
-    <w:lsdException w:name="Table Elegant" w:semiHidden="1" w:unhideWhenUsed="1"/>
-    <w:lsdException w:name="Table Professional" w:semiHidden="1" w:unhideWhenUsed="1"/>
-    <w:lsdException w:name="Table Subtle 1" w:semiHidden="1" w:unhideWhenUsed="1"/>
-    <w:lsdException w:name="Table Subtle 2" w:semiHidden="1" w:unhideWhenUsed="1"/>
-    <w:lsdException w:name="Table Web 1" w:semiHidden="1" w:unhideWhenUsed="1"/>
-    <w:lsdException w:name="Table Web 2" w:semiHidden="1" w:unhideWhenUsed="1"/>
-    <w:lsdException w:name="Balloon Text" w:semiHidden="1" w:unhideWhenUsed="1"/>
-    <w:lsdException w:name="Table Grid" w:uiPriority="39"/>
-    <w:lsdException w:name="Placeholder Text" w:semiHidden="1"/>
-    <w:lsdException w:name="No Spacing" w:uiPriority="1" w:qFormat="1"/>
-    <w:lsdException w:name="Light Shading" w:uiPriority="60"/>
-    <w:lsdException w:name="Light List" w:uiPriority="61"/>
-    <w:lsdException w:name="Light Grid" w:uiPriority="62"/>
-    <w:lsdException w:name="Medium Shading 1" w:uiPriority="63"/>
-    <w:lsdException w:name="Medium Shading 2" w:uiPriority="64"/>
-    <w:lsdException w:name="Medium List 1" w:uiPriority="65"/>
-    <w:lsdException w:name="Medium List 2" w:uiPriority="66"/>
-    <w:lsdException w:name="Medium Grid 1" w:uiPriority="67"/>
-    <w:lsdException w:name="Medium Grid 2" w:uiPriority="68"/>
-    <w:lsdException w:name="Medium Grid 3" w:uiPriority="69"/>
-    <w:lsdException w:name="Dark List" w:uiPriority="70"/>
-    <w:lsdException w:name="Colorful Shading" w:uiPriority="71"/>
-    <w:lsdException w:name="Colorful List" w:uiPriority="72"/>
-    <w:lsdException w:name="Colorful Grid" w:uiPriority="73"/>
-    <w:lsdException w:name="Light Shading Accent 1" w:uiPriority="60"/>
-    <w:lsdException w:name="Light List Accent 1" w:uiPriority="61"/>
-    <w:lsdException w:name="Light Grid Accent 1" w:uiPriority="62"/>
-    <w:lsdException w:name="Medium Shading 1 Accent 1" w:uiPriority="63"/>
-    <w:lsdException w:name="Medium Shading 2 Accent 1" w:uiPriority="64"/>
-    <w:lsdException w:name="Medium List 1 Accent 1" w:uiPriority="65"/>
-    <w:lsdException w:name="Revision" w:semiHidden="1"/>
-    <w:lsdException w:name="List Paragraph" w:uiPriority="34" w:qFormat="1"/>
-    <w:lsdException w:name="Quote" w:uiPriority="29" w:qFormat="1"/>
-    <w:lsdException w:name="Intense Quote" w:uiPriority="30" w:qFormat="1"/>
-    <w:lsdException w:name="Medium List 2 Accent 1" w:uiPriority="66"/>
-    <w:lsdException w:name="Medium Grid 1 Accent 1" w:uiPriority="67"/>
-    <w:lsdException w:name="Medium Grid 2 Accent 1" w:uiPriority="68"/>
-    <w:lsdException w:name="Medium Grid 3 Accent 1" w:uiPriority="69"/>
-    <w:lsdException w:name="Dark List Accent 1" w:uiPriority="70"/>
-    <w:lsdException w:name="Colorful Shading Accent 1" w:uiPriority="71"/>
-    <w:lsdException w:name="Colorful List Accent 1" w:uiPriority="72"/>
-    <w:lsdException w:name="Colorful Grid Accent 1" w:uiPriority="73"/>
-    <w:lsdException w:name="Light Shading Accent 2" w:uiPriority="60"/>
-    <w:lsdException w:name="Light List Accent 2" w:uiPriority="61"/>
-    <w:lsdException w:name="Light Grid Accent 2" w:uiPriority="62"/>
-    <w:lsdException w:name="Medium Shading 1 Accent 2" w:uiPriority="63"/>
-    <w:lsdException w:name="Medium Shading 2 Accent 2" w:uiPriority="64"/>
-    <w:lsdException w:name="Medium List 1 Accent 2" w:uiPriority="65"/>
-    <w:lsdException w:name="Medium List 2 Accent 2" w:uiPriority="66"/>
-    <w:lsdException w:name="Medium Grid 1 Accent 2" w:uiPriority="67"/>
-    <w:lsdException w:name="Medium Grid 2 Accent 2" w:uiPriority="68"/>
-    <w:lsdException w:name="Medium Grid 3 Accent 2" w:uiPriority="69"/>
-    <w:lsdException w:name="Dark List Accent 2" w:uiPriority="70"/>
-    <w:lsdException w:name="Colorful Shading Accent 2" w:uiPriority="71"/>
-    <w:lsdException w:name="Colorful List Accent 2" w:uiPriority="72"/>
-    <w:lsdException w:name="Colorful Grid Accent 2" w:uiPriority="73"/>
-    <w:lsdException w:name="Light Shading Accent 3" w:uiPriority="60"/>
-    <w:lsdException w:name="Light List Accent 3" w:uiPriority="61"/>
-    <w:lsdException w:name="Light Grid Accent 3" w:uiPriority="62"/>
-    <w:lsdException w:name="Medium Shading 1 Accent 3" w:uiPriority="63"/>
-    <w:lsdException w:name="Medium Shading 2 Accent 3" w:uiPriority="64"/>
-    <w:lsdException w:name="Medium List 1 Accent 3" w:uiPriority="65"/>
-    <w:lsdException w:name="Medium List 2 Accent 3" w:uiPriority="66"/>
-    <w:lsdException w:name="Medium Grid 1 Accent 3" w:uiPriority="67"/>
-    <w:lsdException w:name="Medium Grid 2 Accent 3" w:uiPriority="68"/>
-    <w:lsdException w:name="Medium Grid 3 Accent 3" w:uiPriority="69"/>
-    <w:lsdException w:name="Dark List Accent 3" w:uiPriority="70"/>
-    <w:lsdException w:name="Colorful Shading Accent 3" w:uiPriority="71"/>
-    <w:lsdException w:name="Colorful List Accent 3" w:uiPriority="72"/>
-    <w:lsdException w:name="Colorful Grid Accent 3" w:uiPriority="73"/>
-    <w:lsdException w:name="Light Shading Accent 4" w:uiPriority="60"/>
-    <w:lsdException w:name="Light List Accent 4" w:uiPriority="61"/>
-    <w:lsdException w:name="Light Grid Accent 4" w:uiPriority="62"/>
-    <w:lsdException w:name="Medium Shading 1 Accent 4" w:uiPriority="63"/>
-    <w:lsdException w:name="Medium Shading 2 Accent 4" w:uiPriority="64"/>
-    <w:lsdException w:name="Medium List 1 Accent 4" w:uiPriority="65"/>
-    <w:lsdException w:name="Medium List 2 Accent 4" w:uiPriority="66"/>
-    <w:lsdException w:name="Medium Grid 1 Accent 4" w:uiPriority="67"/>
-    <w:lsdException w:name="Medium Grid 2 Accent 4" w:uiPriority="68"/>
-    <w:lsdException w:name="Medium Grid 3 Accent 4" w:uiPriority="69"/>
-    <w:lsdException w:name="Dark List Accent 4" w:uiPriority="70"/>
-    <w:lsdException w:name="Colorful Shading Accent 4" w:uiPriority="71"/>
-    <w:lsdException w:name="Colorful List Accent 4" w:uiPriority="72"/>
-    <w:lsdException w:name="Colorful Grid Accent 4" w:uiPriority="73"/>
-    <w:lsdException w:name="Light Shading Accent 5" w:uiPriority="60"/>
-    <w:lsdException w:name="Light List Accent 5" w:uiPriority="61"/>
-    <w:lsdException w:name="Light Grid Accent 5" w:uiPriority="62"/>
-    <w:lsdException w:name="Medium Shading 1 Accent 5" w:uiPriority="63"/>
-    <w:lsdException w:name="Medium Shading 2 Accent 5" w:uiPriority="64"/>
-    <w:lsdException w:name="Medium List 1 Accent 5" w:uiPriority="65"/>
-    <w:lsdException w:name="Medium List 2 Accent 5" w:uiPriority="66"/>
-    <w:lsdException w:name="Medium Grid 1 Accent 5" w:uiPriority="67"/>
-    <w:lsdException w:name="Medium Grid 2 Accent 5" w:uiPriority="68"/>
-    <w:lsdException w:name="Medium Grid 3 Accent 5" w:uiPriority="69"/>
-    <w:lsdException w:name="Dark List Accent 5" w:uiPriority="70"/>
-    <w:lsdException w:name="Colorful Shading Accent 5" w:uiPriority="71"/>
-    <w:lsdException w:name="Colorful List Accent 5" w:uiPriority="72"/>
-    <w:lsdException w:name="Colorful Grid Accent 5" w:uiPriority="73"/>
-    <w:lsdException w:name="Light Shading Accent 6" w:uiPriority="60"/>
-    <w:lsdException w:name="Light List Accent 6" w:uiPriority="61"/>
-    <w:lsdException w:name="Light Grid Accent 6" w:uiPriority="62"/>
-    <w:lsdException w:name="Medium Shading 1 Accent 6" w:uiPriority="63"/>
-    <w:lsdException w:name="Medium Shading 2 Accent 6" w:uiPriority="64"/>
-    <w:lsdException w:name="Medium List 1 Accent 6" w:uiPriority="65"/>
-    <w:lsdException w:name="Medium List 2 Accent 6" w:uiPriority="66"/>
-    <w:lsdException w:name="Medium Grid 1 Accent 6" w:uiPriority="67"/>
-    <w:lsdException w:name="Medium Grid 2 Accent 6" w:uiPriority="68"/>
-    <w:lsdException w:name="Medium Grid 3 Accent 6" w:uiPriority="69"/>
-    <w:lsdException w:name="Dark List Accent 6" w:uiPriority="70"/>
-    <w:lsdException w:name="Colorful Shading Accent 6" w:uiPriority="71"/>
-    <w:lsdException w:name="Colorful List Accent 6" w:uiPriority="72"/>
-    <w:lsdException w:name="Colorful Grid Accent 6" w:uiPriority="73"/>
-    <w:lsdException w:name="Subtle Emphasis" w:uiPriority="19" w:qFormat="1"/>
-    <w:lsdException w:name="Intense Emphasis" w:uiPriority="21" w:qFormat="1"/>
-    <w:lsdException w:name="Subtle Reference" w:uiPriority="31" w:qFormat="1"/>
-    <w:lsdException w:name="Intense Reference" w:uiPriority="32" w:qFormat="1"/>
-    <w:lsdException w:name="Book Title" w:uiPriority="33" w:qFormat="1"/>
-    <w:lsdException w:name="Bibliography" w:semiHidden="1" w:uiPriority="37" w:unhideWhenUsed="1"/>
-    <w:lsdException w:name="TOC Heading" w:semiHidden="1" w:uiPriority="39" w:unhideWhenUsed="1" w:qFormat="1"/>
-    <w:lsdException w:name="Plain Table 1" w:uiPriority="41"/>
-    <w:lsdException w:name="Plain Table 2" w:uiPriority="42"/>
-    <w:lsdException w:name="Plain Table 3" w:uiPriority="43"/>
-    <w:lsdException w:name="Plain Table 4" w:uiPriority="44"/>
-    <w:lsdException w:name="Plain Table 5" w:uiPriority="45"/>
-    <w:lsdException w:name="Grid Table Light" w:uiPriority="40"/>
-    <w:lsdException w:name="Grid Table 1 Light" w:uiPriority="46"/>
-    <w:lsdException w:name="Grid Table 2" w:uiPriority="47"/>
-    <w:lsdException w:name="Grid Table 3" w:uiPriority="48"/>
-    <w:lsdException w:name="Grid Table 4" w:uiPriority="49"/>
-    <w:lsdException w:name="Grid Table 5 Dark" w:uiPriority="50"/>
-    <w:lsdException w:name="Grid Table 6 Colorful" w:uiPriority="51"/>
-    <w:lsdException w:name="Grid Table 7 Colorful" w:uiPriority="52"/>
-    <w:lsdException w:name="Grid Table 1 Light Accent 1" w:uiPriority="46"/>
-    <w:lsdException w:name="Grid Table 2 Accent 1" w:uiPriority="47"/>
-    <w:lsdException w:name="Grid Table 3 Accent 1" w:uiPriority="48"/>
-    <w:lsdException w:name="Grid Table 4 Accent 1" w:uiPriority="49"/>
-    <w:lsdException w:name="Grid Table 5 Dark Accent 1" w:uiPriority="50"/>
-    <w:lsdException w:name="Grid Table 6 Colorful Accent 1" w:uiPriority="51"/>
-    <w:lsdException w:name="Grid Table 7 Colorful Accent 1" w:uiPriority="52"/>
-    <w:lsdException w:name="Grid Table 1 Light Accent 2" w:uiPriority="46"/>
-    <w:lsdException w:name="Grid Table 2 Accent 2" w:uiPriority="47"/>
-    <w:lsdException w:name="Grid Table 3 Accent 2" w:uiPriority="48"/>
-    <w:lsdException w:name="Grid Table 4 Accent 2" w:uiPriority="49"/>
-    <w:lsdException w:name="Grid Table 5 Dark Accent 2" w:uiPriority="50"/>
-    <w:lsdException w:name="Grid Table 6 Colorful Accent 2" w:uiPriority="51"/>
-    <w:lsdException w:name="Grid Table 7 Colorful Accent 2" w:uiPriority="52"/>
-    <w:lsdException w:name="Grid Table 1 Light Accent 3" w:uiPriority="46"/>
-    <w:lsdException w:name="Grid Table 2 Accent 3" w:uiPriority="47"/>
-    <w:lsdException w:name="Grid Table 3 Accent 3" w:uiPriority="48"/>
-    <w:lsdException w:name="Grid Table 4 Accent 3" w:uiPriority="49"/>
-    <w:lsdException w:name="Grid Table 5 Dark Accent 3" w:uiPriority="50"/>
-    <w:lsdException w:name="Grid Table 6 Colorful Accent 3" w:uiPriority="51"/>
-    <w:lsdException w:name="Grid Table 7 Colorful Accent 3" w:uiPriority="52"/>
-    <w:lsdException w:name="Grid Table 1 Light Accent 4" w:uiPriority="46"/>
-    <w:lsdException w:name="Grid Table 2 Accent 4" w:uiPriority="47"/>
-    <w:lsdException w:name="Grid Table 3 Accent 4" w:uiPriority="48"/>
-    <w:lsdException w:name="Grid Table 4 Accent 4" w:uiPriority="49"/>
-    <w:lsdException w:name="Grid Table 5 Dark Accent 4" w:uiPriority="50"/>
-    <w:lsdException w:name="Grid Table 6 Colorful Accent 4" w:uiPriority="51"/>
-    <w:lsdException w:name="Grid Table 7 Colorful Accent 4" w:uiPriority="52"/>
-    <w:lsdException w:name="Grid Table 1 Light Accent 5" w:uiPriority="46"/>
-    <w:lsdException w:name="Grid Table 2 Accent 5" w:uiPriority="47"/>
-    <w:lsdException w:name="Grid Table 3 Accent 5" w:uiPriority="48"/>
-    <w:lsdException w:name="Grid Table 4 Accent 5" w:uiPriority="49"/>
-    <w:lsdException w:name="Grid Table 5 Dark Accent 5" w:uiPriority="50"/>
-    <w:lsdException w:name="Grid Table 6 Colorful Accent 5" w:uiPriority="51"/>
-    <w:lsdException w:name="Grid Table 7 Colorful Accent 5" w:uiPriority="52"/>
-    <w:lsdException w:name="Grid Table 1 Light Accent 6" w:uiPriority="46"/>
-    <w:lsdException w:name="Grid Table 2 Accent 6" w:uiPriority="47"/>
-    <w:lsdException w:name="Grid Table 3 Accent 6" w:uiPriority="48"/>
-    <w:lsdException w:name="Grid Table 4 Accent 6" w:uiPriority="49"/>
-    <w:lsdException w:name="Grid Table 5 Dark Accent 6" w:uiPriority="50"/>
-    <w:lsdException w:name="Grid Table 6 Colorful Accent 6" w:uiPriority="51"/>
-    <w:lsdException w:name="Grid Table 7 Colorful Accent 6" w:uiPriority="52"/>
-    <w:lsdException w:name="List Table 1 Light" w:uiPriority="46"/>
-    <w:lsdException w:name="List Table 2" w:uiPriority="47"/>
-    <w:lsdException w:name="List Table 3" w:uiPriority="48"/>
-    <w:lsdException w:name="List Table 4" w:uiPriority="49"/>
-    <w:lsdException w:name="List Table 5 Dark" w:uiPriority="50"/>
-    <w:lsdException w:name="List Table 6 Colorful" w:uiPriority="51"/>
-    <w:lsdException w:name="List Table 7 Colorful" w:uiPriority="52"/>
-    <w:lsdException w:name="List Table 1 Light Accent 1" w:uiPriority="46"/>
-    <w:lsdException w:name="List Table 2 Accent 1" w:uiPriority="47"/>
-    <w:lsdException w:name="List Table 3 Accent 1" w:uiPriority="48"/>
-    <w:lsdException w:name="List Table 4 Accent 1" w:uiPriority="49"/>
-    <w:lsdException w:name="List Table 5 Dark Accent 1" w:uiPriority="50"/>
-    <w:lsdException w:name="List Table 6 Colorful Accent 1" w:uiPriority="51"/>
-    <w:lsdException w:name="List Table 7 Colorful Accent 1" w:uiPriority="52"/>
-    <w:lsdException w:name="List Table 1 Light Accent 2" w:uiPriority="46"/>
-    <w:lsdException w:name="List Table 2 Accent 2" w:uiPriority="47"/>
-    <w:lsdException w:name="List Table 3 Accent 2" w:uiPriority="48"/>
-    <w:lsdException w:name="List Table 4 Accent 2" w:uiPriority="49"/>
-    <w:lsdException w:name="List Table 5 Dark Accent 2" w:uiPriority="50"/>
-    <w:lsdException w:name="List Table 6 Colorful Accent 2" w:uiPriority="51"/>
-    <w:lsdException w:name="List Table 7 Colorful Accent 2" w:uiPriority="52"/>
-    <w:lsdException w:name="List Table 1 Light Accent 3" w:uiPriority="46"/>
-    <w:lsdException w:name="List Table 2 Accent 3" w:uiPriority="47"/>
-    <w:lsdException w:name="List Table 3 Accent 3" w:uiPriority="48"/>
-    <w:lsdException w:name="List Table 4 Accent 3" w:uiPriority="49"/>
-    <w:lsdException w:name="List Table 5 Dark Accent 3" w:uiPriority="50"/>
-    <w:lsdException w:name="List Table 6 Colorful Accent 3" w:uiPriority="51"/>
-    <w:lsdException w:name="List Table 7 Colorful Accent 3" w:uiPriority="52"/>
-    <w:lsdException w:name="List Table 1 Light Accent 4" w:uiPriority="46"/>
-    <w:lsdException w:name="List Table 2 Accent 4" w:uiPriority="47"/>
-    <w:lsdException w:name="List Table 3 Accent 4" w:uiPriority="48"/>
-    <w:lsdException w:name="List Table 4 Accent 4" w:uiPriority="49"/>
-    <w:lsdException w:name="List Table 5 Dark Accent 4" w:uiPriority="50"/>
-    <w:lsdException w:name="List Table 6 Colorful Accent 4" w:uiPriority="51"/>
-    <w:lsdException w:name="List Table 7 Colorful Accent 4" w:uiPriority="52"/>
-    <w:lsdException w:name="List Table 1 Light Accent 5" w:uiPriority="46"/>
-    <w:lsdException w:name="List Table 2 Accent 5" w:uiPriority="47"/>
-    <w:lsdException w:name="List Table 3 Accent 5" w:uiPriority="48"/>
-    <w:lsdException w:name="List Table 4 Accent 5" w:uiPriority="49"/>
-    <w:lsdException w:name="List Table 5 Dark Accent 5" w:uiPriority="50"/>
-    <w:lsdException w:name="List Table 6 Colorful Accent 5" w:uiPriority="51"/>
-    <w:lsdException w:name="List Table 7 Colorful Accent 5" w:uiPriority="52"/>
-    <w:lsdException w:name="List Table 1 Light Accent 6" w:uiPriority="46"/>
-    <w:lsdException w:name="List Table 2 Accent 6" w:uiPriority="47"/>
-    <w:lsdException w:name="List Table 3 Accent 6" w:uiPriority="48"/>
-    <w:lsdException w:name="List Table 4 Accent 6" w:uiPriority="49"/>
-    <w:lsdException w:name="List Table 5 Dark Accent 6" w:uiPriority="50"/>
-    <w:lsdException w:name="List Table 6 Colorful Accent 6" w:uiPriority="51"/>
-    <w:lsdException w:name="List Table 7 Colorful Accent 6" w:uiPriority="52"/>
-    <w:lsdException w:name="Mention" w:semiHidden="1" w:unhideWhenUsed="1"/>
-    <w:lsdException w:name="Smart Hyperlink" w:semiHidden="1" w:unhideWhenUsed="1"/>
-    <w:lsdException w:name="Hashtag" w:semiHidden="1" w:unhideWhenUsed="1"/>
-    <w:lsdException w:name="Unresolved Mention" w:semiHidden="1" w:unhideWhenUsed="1"/>
-    <w:lsdException w:name="Smart Link" w:semiHidden="1" w:unhideWhenUsed="1"/>
+  <w:latentStyles w:defLockedState="0" w:defUIPriority="99" w:defSemiHidden="1" w:defUnhideWhenUsed="1" w:defQFormat="0" w:count="267">
+    <w:lsdException w:name="Normal" w:semiHidden="0" w:uiPriority="0" w:unhideWhenUsed="0" w:qFormat="1"/>
+    <w:lsdException w:name="heading 1" w:semiHidden="0" w:uiPriority="9" w:unhideWhenUsed="0" w:qFormat="1"/>
+    <w:lsdException w:name="heading 2" w:uiPriority="9" w:qFormat="1"/>
+    <w:lsdException w:name="heading 3" w:uiPriority="9" w:qFormat="1"/>
+    <w:lsdException w:name="heading 4" w:uiPriority="9" w:qFormat="1"/>
+    <w:lsdException w:name="heading 5" w:uiPriority="9" w:qFormat="1"/>
+    <w:lsdException w:name="heading 6" w:uiPriority="9" w:qFormat="1"/>
+    <w:lsdException w:name="heading 7" w:uiPriority="9" w:qFormat="1"/>
+    <w:lsdException w:name="heading 8" w:uiPriority="9" w:qFormat="1"/>
+    <w:lsdException w:name="heading 9" w:uiPriority="9" w:qFormat="1"/>
+    <w:lsdException w:name="toc 1" w:uiPriority="39"/>
+    <w:lsdException w:name="toc 2" w:uiPriority="39"/>
+    <w:lsdException w:name="toc 3" w:uiPriority="39"/>
+    <w:lsdException w:name="toc 4" w:uiPriority="39"/>
+    <w:lsdException w:name="toc 5" w:uiPriority="39"/>
+    <w:lsdException w:name="toc 6" w:uiPriority="39"/>
+    <w:lsdException w:name="toc 7" w:uiPriority="39"/>
+    <w:lsdException w:name="toc 8" w:uiPriority="39"/>
+    <w:lsdException w:name="toc 9" w:uiPriority="39"/>
+    <w:lsdException w:name="caption" w:uiPriority="35" w:qFormat="1"/>
+    <w:lsdException w:name="Title" w:semiHidden="0" w:uiPriority="10" w:unhideWhenUsed="0" w:qFormat="1"/>
+    <w:lsdException w:name="Default Paragraph Font" w:uiPriority="1"/>
+    <w:lsdException w:name="Subtitle" w:semiHidden="0" w:uiPriority="11" w:unhideWhenUsed="0" w:qFormat="1"/>
+    <w:lsdException w:name="Strong" w:semiHidden="0" w:uiPriority="22" w:unhideWhenUsed="0" w:qFormat="1"/>
+    <w:lsdException w:name="Emphasis" w:semiHidden="0" w:uiPriority="20" w:unhideWhenUsed="0" w:qFormat="1"/>
+    <w:lsdException w:name="Normal Table" w:semiHidden="0" w:unhideWhenUsed="0"/>
+    <w:lsdException w:name="Table Web 3" w:semiHidden="0" w:unhideWhenUsed="0"/>
+    <w:lsdException w:name="Table Grid" w:semiHidden="0" w:uiPriority="39" w:unhideWhenUsed="0"/>
+    <w:lsdException w:name="Table Theme" w:semiHidden="0" w:unhideWhenUsed="0"/>
+    <w:lsdException w:name="Placeholder Text" w:unhideWhenUsed="0"/>
+    <w:lsdException w:name="No Spacing" w:semiHidden="0" w:uiPriority="1" w:unhideWhenUsed="0" w:qFormat="1"/>
+    <w:lsdException w:name="Light Shading" w:semiHidden="0" w:uiPriority="60" w:unhideWhenUsed="0"/>
+    <w:lsdException w:name="Light List" w:semiHidden="0" w:uiPriority="61" w:unhideWhenUsed="0"/>
+    <w:lsdException w:name="Light Grid" w:semiHidden="0" w:uiPriority="62" w:unhideWhenUsed="0"/>
+    <w:lsdException w:name="Medium Shading 1" w:semiHidden="0" w:uiPriority="63" w:unhideWhenUsed="0"/>
+    <w:lsdException w:name="Medium Shading 2" w:semiHidden="0" w:uiPriority="64" w:unhideWhenUsed="0"/>
+    <w:lsdException w:name="Medium List 1" w:semiHidden="0" w:uiPriority="65" w:unhideWhenUsed="0"/>
+    <w:lsdException w:name="Medium List 2" w:semiHidden="0" w:uiPriority="66" w:unhideWhenUsed="0"/>
+    <w:lsdException w:name="Medium Grid 1" w:semiHidden="0" w:uiPriority="67" w:unhideWhenUsed="0"/>
+    <w:lsdException w:name="Medium Grid 2" w:semiHidden="0" w:uiPriority="68" w:unhideWhenUsed="0"/>
+    <w:lsdException w:name="Medium Grid 3" w:semiHidden="0" w:uiPriority="69" w:unhideWhenUsed="0"/>
+    <w:lsdException w:name="Dark List" w:semiHidden="0" w:uiPriority="70" w:unhideWhenUsed="0"/>
+    <w:lsdException w:name="Colorful Shading" w:semiHidden="0" w:uiPriority="71" w:unhideWhenUsed="0"/>
+    <w:lsdException w:name="Colorful List" w:semiHidden="0" w:uiPriority="72" w:unhideWhenUsed="0"/>
+    <w:lsdException w:name="Colorful Grid" w:semiHidden="0" w:uiPriority="73" w:unhideWhenUsed="0"/>
+    <w:lsdException w:name="Light Shading Accent 1" w:semiHidden="0" w:uiPriority="60" w:unhideWhenUsed="0"/>
+    <w:lsdException w:name="Light List Accent 1" w:semiHidden="0" w:uiPriority="61" w:unhideWhenUsed="0"/>
+    <w:lsdException w:name="Light Grid Accent 1" w:semiHidden="0" w:uiPriority="62" w:unhideWhenUsed="0"/>
+    <w:lsdException w:name="Medium Shading 1 Accent 1" w:semiHidden="0" w:uiPriority="63" w:unhideWhenUsed="0"/>
+    <w:lsdException w:name="Medium Shading 2 Accent 1" w:semiHidden="0" w:uiPriority="64" w:unhideWhenUsed="0"/>
+    <w:lsdException w:name="Medium List 1 Accent 1" w:semiHidden="0" w:uiPriority="65" w:unhideWhenUsed="0"/>
+    <w:lsdException w:name="Revision" w:unhideWhenUsed="0"/>
+    <w:lsdException w:name="List Paragraph" w:semiHidden="0" w:uiPriority="34" w:unhideWhenUsed="0" w:qFormat="1"/>
+    <w:lsdException w:name="Quote" w:semiHidden="0" w:uiPriority="29" w:unhideWhenUsed="0" w:qFormat="1"/>
+    <w:lsdException w:name="Intense Quote" w:semiHidden="0" w:uiPriority="30" w:unhideWhenUsed="0" w:qFormat="1"/>
+    <w:lsdException w:name="Medium List 2 Accent 1" w:semiHidden="0" w:uiPriority="66" w:unhideWhenUsed="0"/>
+    <w:lsdException w:name="Medium Grid 1 Accent 1" w:semiHidden="0" w:uiPriority="67" w:unhideWhenUsed="0"/>
+    <w:lsdException w:name="Medium Grid 2 Accent 1" w:semiHidden="0" w:uiPriority="68" w:unhideWhenUsed="0"/>
+    <w:lsdException w:name="Medium Grid 3 Accent 1" w:semiHidden="0" w:uiPriority="69" w:unhideWhenUsed="0"/>
+    <w:lsdException w:name="Dark List Accent 1" w:semiHidden="0" w:uiPriority="70" w:unhideWhenUsed="0"/>
+    <w:lsdException w:name="Colorful Shading Accent 1" w:semiHidden="0" w:uiPriority="71" w:unhideWhenUsed="0"/>
+    <w:lsdException w:name="Colorful List Accent 1" w:semiHidden="0" w:uiPriority="72" w:unhideWhenUsed="0"/>
+    <w:lsdException w:name="Colorful Grid Accent 1" w:semiHidden="0" w:uiPriority="73" w:unhideWhenUsed="0"/>
+    <w:lsdException w:name="Light Shading Accent 2" w:semiHidden="0" w:uiPriority="60" w:unhideWhenUsed="0"/>
+    <w:lsdException w:name="Light List Accent 2" w:semiHidden="0" w:uiPriority="61" w:unhideWhenUsed="0"/>
+    <w:lsdException w:name="Light Grid Accent 2" w:semiHidden="0" w:uiPriority="62" w:unhideWhenUsed="0"/>
+    <w:lsdException w:name="Medium Shading 1 Accent 2" w:semiHidden="0" w:uiPriority="63" w:unhideWhenUsed="0"/>
+    <w:lsdException w:name="Medium Shading 2 Accent 2" w:semiHidden="0" w:uiPriority="64" w:unhideWhenUsed="0"/>
+    <w:lsdException w:name="Medium List 1 Accent 2" w:semiHidden="0" w:uiPriority="65" w:unhideWhenUsed="0"/>
+    <w:lsdException w:name="Medium List 2 Accent 2" w:semiHidden="0" w:uiPriority="66" w:unhideWhenUsed="0"/>
+    <w:lsdException w:name="Medium Grid 1 Accent 2" w:semiHidden="0" w:uiPriority="67" w:unhideWhenUsed="0"/>
+    <w:lsdException w:name="Medium Grid 2 Accent 2" w:semiHidden="0" w:uiPriority="68" w:unhideWhenUsed="0"/>
+    <w:lsdException w:name="Medium Grid 3 Accent 2" w:semiHidden="0" w:uiPriority="69" w:unhideWhenUsed="0"/>
+    <w:lsdException w:name="Dark List Accent 2" w:semiHidden="0" w:uiPriority="70" w:unhideWhenUsed="0"/>
+    <w:lsdException w:name="Colorful Shading Accent 2" w:semiHidden="0" w:uiPriority="71" w:unhideWhenUsed="0"/>
+    <w:lsdException w:name="Colorful List Accent 2" w:semiHidden="0" w:uiPriority="72" w:unhideWhenUsed="0"/>
+    <w:lsdException w:name="Colorful Grid Accent 2" w:semiHidden="0" w:uiPriority="73" w:unhideWhenUsed="0"/>
+    <w:lsdException w:name="Light Shading Accent 3" w:semiHidden="0" w:uiPriority="60" w:unhideWhenUsed="0"/>
+    <w:lsdException w:name="Light List Accent 3" w:semiHidden="0" w:uiPriority="61" w:unhideWhenUsed="0"/>
+    <w:lsdException w:name="Light Grid Accent 3" w:semiHidden="0" w:uiPriority="62" w:unhideWhenUsed="0"/>
+    <w:lsdException w:name="Medium Shading 1 Accent 3" w:semiHidden="0" w:uiPriority="63" w:unhideWhenUsed="0"/>
+    <w:lsdException w:name="Medium Shading 2 Accent 3" w:semiHidden="0" w:uiPriority="64" w:unhideWhenUsed="0"/>
+    <w:lsdException w:name="Medium List 1 Accent 3" w:semiHidden="0" w:uiPriority="65" w:unhideWhenUsed="0"/>
+    <w:lsdException w:name="Medium List 2 Accent 3" w:semiHidden="0" w:uiPriority="66" w:unhideWhenUsed="0"/>
+    <w:lsdException w:name="Medium Grid 1 Accent 3" w:semiHidden="0" w:uiPriority="67" w:unhideWhenUsed="0"/>
+    <w:lsdException w:name="Medium Grid 2 Accent 3" w:semiHidden="0" w:uiPriority="68" w:unhideWhenUsed="0"/>
+    <w:lsdException w:name="Medium Grid 3 Accent 3" w:semiHidden="0" w:uiPriority="69" w:unhideWhenUsed="0"/>
+    <w:lsdException w:name="Dark List Accent 3" w:semiHidden="0" w:uiPriority="70" w:unhideWhenUsed="0"/>
+    <w:lsdException w:name="Colorful Shading Accent 3" w:semiHidden="0" w:uiPriority="71" w:unhideWhenUsed="0"/>
+    <w:lsdException w:name="Colorful List Accent 3" w:semiHidden="0" w:uiPriority="72" w:unhideWhenUsed="0"/>
+    <w:lsdException w:name="Colorful Grid Accent 3" w:semiHidden="0" w:uiPriority="73" w:unhideWhenUsed="0"/>
+    <w:lsdException w:name="Light Shading Accent 4" w:semiHidden="0" w:uiPriority="60" w:unhideWhenUsed="0"/>
+    <w:lsdException w:name="Light List Accent 4" w:semiHidden="0" w:uiPriority="61" w:unhideWhenUsed="0"/>
+    <w:lsdException w:name="Light Grid Accent 4" w:semiHidden="0" w:uiPriority="62" w:unhideWhenUsed="0"/>
+    <w:lsdException w:name="Medium Shading 1 Accent 4" w:semiHidden="0" w:uiPriority="63" w:unhideWhenUsed="0"/>
+    <w:lsdException w:name="Medium Shading 2 Accent 4" w:semiHidden="0" w:uiPriority="64" w:unhideWhenUsed="0"/>
+    <w:lsdException w:name="Medium List 1 Accent 4" w:semiHidden="0" w:uiPriority="65" w:unhideWhenUsed="0"/>
+    <w:lsdException w:name="Medium List 2 Accent 4" w:semiHidden="0" w:uiPriority="66" w:unhideWhenUsed="0"/>
+    <w:lsdException w:name="Medium Grid 1 Accent 4" w:semiHidden="0" w:uiPriority="67" w:unhideWhenUsed="0"/>
+    <w:lsdException w:name="Medium Grid 2 Accent 4" w:semiHidden="0" w:uiPriority="68" w:unhideWhenUsed="0"/>
+    <w:lsdException w:name="Medium Grid 3 Accent 4" w:semiHidden="0" w:uiPriority="69" w:unhideWhenUsed="0"/>
+    <w:lsdException w:name="Dark List Accent 4" w:semiHidden="0" w:uiPriority="70" w:unhideWhenUsed="0"/>
+    <w:lsdException w:name="Colorful Shading Accent 4" w:semiHidden="0" w:uiPriority="71" w:unhideWhenUsed="0"/>
+    <w:lsdException w:name="Colorful List Accent 4" w:semiHidden="0" w:uiPriority="72" w:unhideWhenUsed="0"/>
+    <w:lsdException w:name="Colorful Grid Accent 4" w:semiHidden="0" w:uiPriority="73" w:unhideWhenUsed="0"/>
+    <w:lsdException w:name="Light Shading Accent 5" w:semiHidden="0" w:uiPriority="60" w:unhideWhenUsed="0"/>
+    <w:lsdException w:name="Light List Accent 5" w:semiHidden="0" w:uiPriority="61" w:unhideWhenUsed="0"/>
+    <w:lsdException w:name="Light Grid Accent 5" w:semiHidden="0" w:uiPriority="62" w:unhideWhenUsed="0"/>
+    <w:lsdException w:name="Medium Shading 1 Accent 5" w:semiHidden="0" w:uiPriority="63" w:unhideWhenUsed="0"/>
+    <w:lsdException w:name="Medium Shading 2 Accent 5" w:semiHidden="0" w:uiPriority="64" w:unhideWhenUsed="0"/>
+    <w:lsdException w:name="Medium List 1 Accent 5" w:semiHidden="0" w:uiPriority="65" w:unhideWhenUsed="0"/>
+    <w:lsdException w:name="Medium List 2 Accent 5" w:semiHidden="0" w:uiPriority="66" w:unhideWhenUsed="0"/>
+    <w:lsdException w:name="Medium Grid 1 Accent 5" w:semiHidden="0" w:uiPriority="67" w:unhideWhenUsed="0"/>
+    <w:lsdException w:name="Medium Grid 2 Accent 5" w:semiHidden="0" w:uiPriority="68" w:unhideWhenUsed="0"/>
+    <w:lsdException w:name="Medium Grid 3 Accent 5" w:semiHidden="0" w:uiPriority="69" w:unhideWhenUsed="0"/>
+    <w:lsdException w:name="Dark List Accent 5" w:semiHidden="0" w:uiPriority="70" w:unhideWhenUsed="0"/>
+    <w:lsdException w:name="Colorful Shading Accent 5" w:semiHidden="0" w:uiPriority="71" w:unhideWhenUsed="0"/>
+    <w:lsdException w:name="Colorful List Accent 5" w:semiHidden="0" w:uiPriority="72" w:unhideWhenUsed="0"/>
+    <w:lsdException w:name="Colorful Grid Accent 5" w:semiHidden="0" w:uiPriority="73" w:unhideWhenUsed="0"/>
+    <w:lsdException w:name="Light Shading Accent 6" w:semiHidden="0" w:uiPriority="60" w:unhideWhenUsed="0"/>
+    <w:lsdException w:name="Light List Accent 6" w:semiHidden="0" w:uiPriority="61" w:unhideWhenUsed="0"/>
+    <w:lsdException w:name="Light Grid Accent 6" w:semiHidden="0" w:uiPriority="62" w:unhideWhenUsed="0"/>
+    <w:lsdException w:name="Medium Shading 1 Accent 6" w:semiHidden="0" w:uiPriority="63" w:unhideWhenUsed="0"/>
+    <w:lsdException w:name="Medium Shading 2 Accent 6" w:semiHidden="0" w:uiPriority="64" w:unhideWhenUsed="0"/>
+    <w:lsdException w:name="Medium List 1 Accent 6" w:semiHidden="0" w:uiPriority="65" w:unhideWhenUsed="0"/>
+    <w:lsdException w:name="Medium List 2 Accent 6" w:semiHidden="0" w:uiPriority="66" w:unhideWhenUsed="0"/>
+    <w:lsdException w:name="Medium Grid 1 Accent 6" w:semiHidden="0" w:uiPriority="67" w:unhideWhenUsed="0"/>
+    <w:lsdException w:name="Medium Grid 2 Accent 6" w:semiHidden="0" w:uiPriority="68" w:unhideWhenUsed="0"/>
+    <w:lsdException w:name="Medium Grid 3 Accent 6" w:semiHidden="0" w:uiPriority="69" w:unhideWhenUsed="0"/>
+    <w:lsdException w:name="Dark List Accent 6" w:semiHidden="0" w:uiPriority="70" w:unhideWhenUsed="0"/>
+    <w:lsdException w:name="Colorful Shading Accent 6" w:semiHidden="0" w:uiPriority="71" w:unhideWhenUsed="0"/>
+    <w:lsdException w:name="Colorful List Accent 6" w:semiHidden="0" w:uiPriority="72" w:unhideWhenUsed="0"/>
+    <w:lsdException w:name="Colorful Grid Accent 6" w:semiHidden="0" w:uiPriority="73" w:unhideWhenUsed="0"/>
+    <w:lsdException w:name="Subtle Emphasis" w:semiHidden="0" w:uiPriority="19" w:unhideWhenUsed="0" w:qFormat="1"/>
+    <w:lsdException w:name="Intense Emphasis" w:semiHidden="0" w:uiPriority="21" w:unhideWhenUsed="0" w:qFormat="1"/>
+    <w:lsdException w:name="Subtle Reference" w:semiHidden="0" w:uiPriority="31" w:unhideWhenUsed="0" w:qFormat="1"/>
+    <w:lsdException w:name="Intense Reference" w:semiHidden="0" w:uiPriority="32" w:unhideWhenUsed="0" w:qFormat="1"/>
+    <w:lsdException w:name="Book Title" w:semiHidden="0" w:uiPriority="33" w:unhideWhenUsed="0" w:qFormat="1"/>
+    <w:lsdException w:name="Bibliography" w:uiPriority="37"/>
+    <w:lsdException w:name="TOC Heading" w:uiPriority="39" w:qFormat="1"/>
   </w:latentStyles>
   <w:style w:type="paragraph" w:default="1" w:styleId="Normal">
     <w:name w:val="Normal"/>
@@ -2008,6 +1839,7 @@
   <w:style w:type="character" w:default="1" w:styleId="DefaultParagraphFont">
     <w:name w:val="Default Paragraph Font"/>
     <w:uiPriority w:val="1"/>
+    <w:semiHidden/>
     <w:unhideWhenUsed/>
   </w:style>
   <w:style w:type="table" w:default="1" w:styleId="TableNormal">
@@ -2094,6 +1926,342 @@
       <w:ind w:left="720"/>
       <w:contextualSpacing/>
     </w:pPr>
+  </w:style>
+  <w:style w:type="paragraph" w:styleId="BalloonText">
+    <w:name w:val="Balloon Text"/>
+    <w:basedOn w:val="Normal"/>
+    <w:link w:val="BalloonTextChar"/>
+    <w:uiPriority w:val="99"/>
+    <w:semiHidden/>
+    <w:unhideWhenUsed/>
+    <w:rsid w:val="00B67027"/>
+    <w:pPr>
+      <w:spacing w:after="0" w:line="240" w:lineRule="auto"/>
+    </w:pPr>
+    <w:rPr>
+      <w:rFonts w:ascii="Tahoma" w:hAnsi="Tahoma" w:cs="Tahoma"/>
+      <w:sz w:val="16"/>
+      <w:szCs w:val="16"/>
+    </w:rPr>
+  </w:style>
+  <w:style w:type="character" w:customStyle="1" w:styleId="BalloonTextChar">
+    <w:name w:val="Balloon Text Char"/>
+    <w:basedOn w:val="DefaultParagraphFont"/>
+    <w:link w:val="BalloonText"/>
+    <w:uiPriority w:val="99"/>
+    <w:semiHidden/>
+    <w:rsid w:val="00B67027"/>
+    <w:rPr>
+      <w:rFonts w:ascii="Tahoma" w:hAnsi="Tahoma" w:cs="Tahoma"/>
+      <w:sz w:val="16"/>
+      <w:szCs w:val="16"/>
+    </w:rPr>
+  </w:style>
+</w:styles>
+</file>
+
+<file path=word/stylesWithEffects.xml><?xml version="1.0" encoding="utf-8"?>
+<w:styles xmlns:wpc="http://schemas.microsoft.com/office/word/2010/wordprocessingCanvas" xmlns:mc="http://schemas.openxmlformats.org/markup-compatibility/2006" xmlns:o="urn:schemas-microsoft-com:office:office" xmlns:r="http://schemas.openxmlformats.org/officeDocument/2006/relationships" xmlns:m="http://schemas.openxmlformats.org/officeDocument/2006/math" xmlns:v="urn:schemas-microsoft-com:vml" xmlns:wp14="http://schemas.microsoft.com/office/word/2010/wordprocessingDrawing" xmlns:wp="http://schemas.openxmlformats.org/drawingml/2006/wordprocessingDrawing" xmlns:w10="urn:schemas-microsoft-com:office:word" xmlns:w="http://schemas.openxmlformats.org/wordprocessingml/2006/main" xmlns:w14="http://schemas.microsoft.com/office/word/2010/wordml" xmlns:wpg="http://schemas.microsoft.com/office/word/2010/wordprocessingGroup" xmlns:wpi="http://schemas.microsoft.com/office/word/2010/wordprocessingInk" xmlns:wne="http://schemas.microsoft.com/office/word/2006/wordml" xmlns:wps="http://schemas.microsoft.com/office/word/2010/wordprocessingShape" mc:Ignorable="w14 wp14">
+  <w:docDefaults>
+    <w:rPrDefault>
+      <w:rPr>
+        <w:rFonts w:asciiTheme="minorHAnsi" w:eastAsiaTheme="minorHAnsi" w:hAnsiTheme="minorHAnsi" w:cstheme="minorBidi"/>
+        <w:sz w:val="22"/>
+        <w:szCs w:val="22"/>
+        <w:lang w:val="en-US" w:eastAsia="en-US" w:bidi="ar-SA"/>
+      </w:rPr>
+    </w:rPrDefault>
+    <w:pPrDefault>
+      <w:pPr>
+        <w:spacing w:after="160" w:line="259" w:lineRule="auto"/>
+      </w:pPr>
+    </w:pPrDefault>
+  </w:docDefaults>
+  <w:latentStyles w:defLockedState="0" w:defUIPriority="99" w:defSemiHidden="1" w:defUnhideWhenUsed="1" w:defQFormat="0" w:count="267">
+    <w:lsdException w:name="Normal" w:semiHidden="0" w:uiPriority="0" w:unhideWhenUsed="0" w:qFormat="1"/>
+    <w:lsdException w:name="heading 1" w:semiHidden="0" w:uiPriority="9" w:unhideWhenUsed="0" w:qFormat="1"/>
+    <w:lsdException w:name="heading 2" w:uiPriority="9" w:qFormat="1"/>
+    <w:lsdException w:name="heading 3" w:uiPriority="9" w:qFormat="1"/>
+    <w:lsdException w:name="heading 4" w:uiPriority="9" w:qFormat="1"/>
+    <w:lsdException w:name="heading 5" w:uiPriority="9" w:qFormat="1"/>
+    <w:lsdException w:name="heading 6" w:uiPriority="9" w:qFormat="1"/>
+    <w:lsdException w:name="heading 7" w:uiPriority="9" w:qFormat="1"/>
+    <w:lsdException w:name="heading 8" w:uiPriority="9" w:qFormat="1"/>
+    <w:lsdException w:name="heading 9" w:uiPriority="9" w:qFormat="1"/>
+    <w:lsdException w:name="toc 1" w:uiPriority="39"/>
+    <w:lsdException w:name="toc 2" w:uiPriority="39"/>
+    <w:lsdException w:name="toc 3" w:uiPriority="39"/>
+    <w:lsdException w:name="toc 4" w:uiPriority="39"/>
+    <w:lsdException w:name="toc 5" w:uiPriority="39"/>
+    <w:lsdException w:name="toc 6" w:uiPriority="39"/>
+    <w:lsdException w:name="toc 7" w:uiPriority="39"/>
+    <w:lsdException w:name="toc 8" w:uiPriority="39"/>
+    <w:lsdException w:name="toc 9" w:uiPriority="39"/>
+    <w:lsdException w:name="caption" w:uiPriority="35" w:qFormat="1"/>
+    <w:lsdException w:name="Title" w:semiHidden="0" w:uiPriority="10" w:unhideWhenUsed="0" w:qFormat="1"/>
+    <w:lsdException w:name="Default Paragraph Font" w:uiPriority="1"/>
+    <w:lsdException w:name="Subtitle" w:semiHidden="0" w:uiPriority="11" w:unhideWhenUsed="0" w:qFormat="1"/>
+    <w:lsdException w:name="Strong" w:semiHidden="0" w:uiPriority="22" w:unhideWhenUsed="0" w:qFormat="1"/>
+    <w:lsdException w:name="Emphasis" w:semiHidden="0" w:uiPriority="20" w:unhideWhenUsed="0" w:qFormat="1"/>
+    <w:lsdException w:name="Normal Table" w:semiHidden="0" w:unhideWhenUsed="0"/>
+    <w:lsdException w:name="Table Web 3" w:semiHidden="0" w:unhideWhenUsed="0"/>
+    <w:lsdException w:name="Table Grid" w:semiHidden="0" w:uiPriority="39" w:unhideWhenUsed="0"/>
+    <w:lsdException w:name="Table Theme" w:semiHidden="0" w:unhideWhenUsed="0"/>
+    <w:lsdException w:name="Placeholder Text" w:unhideWhenUsed="0"/>
+    <w:lsdException w:name="No Spacing" w:semiHidden="0" w:uiPriority="1" w:unhideWhenUsed="0" w:qFormat="1"/>
+    <w:lsdException w:name="Light Shading" w:semiHidden="0" w:uiPriority="60" w:unhideWhenUsed="0"/>
+    <w:lsdException w:name="Light List" w:semiHidden="0" w:uiPriority="61" w:unhideWhenUsed="0"/>
+    <w:lsdException w:name="Light Grid" w:semiHidden="0" w:uiPriority="62" w:unhideWhenUsed="0"/>
+    <w:lsdException w:name="Medium Shading 1" w:semiHidden="0" w:uiPriority="63" w:unhideWhenUsed="0"/>
+    <w:lsdException w:name="Medium Shading 2" w:semiHidden="0" w:uiPriority="64" w:unhideWhenUsed="0"/>
+    <w:lsdException w:name="Medium List 1" w:semiHidden="0" w:uiPriority="65" w:unhideWhenUsed="0"/>
+    <w:lsdException w:name="Medium List 2" w:semiHidden="0" w:uiPriority="66" w:unhideWhenUsed="0"/>
+    <w:lsdException w:name="Medium Grid 1" w:semiHidden="0" w:uiPriority="67" w:unhideWhenUsed="0"/>
+    <w:lsdException w:name="Medium Grid 2" w:semiHidden="0" w:uiPriority="68" w:unhideWhenUsed="0"/>
+    <w:lsdException w:name="Medium Grid 3" w:semiHidden="0" w:uiPriority="69" w:unhideWhenUsed="0"/>
+    <w:lsdException w:name="Dark List" w:semiHidden="0" w:uiPriority="70" w:unhideWhenUsed="0"/>
+    <w:lsdException w:name="Colorful Shading" w:semiHidden="0" w:uiPriority="71" w:unhideWhenUsed="0"/>
+    <w:lsdException w:name="Colorful List" w:semiHidden="0" w:uiPriority="72" w:unhideWhenUsed="0"/>
+    <w:lsdException w:name="Colorful Grid" w:semiHidden="0" w:uiPriority="73" w:unhideWhenUsed="0"/>
+    <w:lsdException w:name="Light Shading Accent 1" w:semiHidden="0" w:uiPriority="60" w:unhideWhenUsed="0"/>
+    <w:lsdException w:name="Light List Accent 1" w:semiHidden="0" w:uiPriority="61" w:unhideWhenUsed="0"/>
+    <w:lsdException w:name="Light Grid Accent 1" w:semiHidden="0" w:uiPriority="62" w:unhideWhenUsed="0"/>
+    <w:lsdException w:name="Medium Shading 1 Accent 1" w:semiHidden="0" w:uiPriority="63" w:unhideWhenUsed="0"/>
+    <w:lsdException w:name="Medium Shading 2 Accent 1" w:semiHidden="0" w:uiPriority="64" w:unhideWhenUsed="0"/>
+    <w:lsdException w:name="Medium List 1 Accent 1" w:semiHidden="0" w:uiPriority="65" w:unhideWhenUsed="0"/>
+    <w:lsdException w:name="Revision" w:unhideWhenUsed="0"/>
+    <w:lsdException w:name="List Paragraph" w:semiHidden="0" w:uiPriority="34" w:unhideWhenUsed="0" w:qFormat="1"/>
+    <w:lsdException w:name="Quote" w:semiHidden="0" w:uiPriority="29" w:unhideWhenUsed="0" w:qFormat="1"/>
+    <w:lsdException w:name="Intense Quote" w:semiHidden="0" w:uiPriority="30" w:unhideWhenUsed="0" w:qFormat="1"/>
+    <w:lsdException w:name="Medium List 2 Accent 1" w:semiHidden="0" w:uiPriority="66" w:unhideWhenUsed="0"/>
+    <w:lsdException w:name="Medium Grid 1 Accent 1" w:semiHidden="0" w:uiPriority="67" w:unhideWhenUsed="0"/>
+    <w:lsdException w:name="Medium Grid 2 Accent 1" w:semiHidden="0" w:uiPriority="68" w:unhideWhenUsed="0"/>
+    <w:lsdException w:name="Medium Grid 3 Accent 1" w:semiHidden="0" w:uiPriority="69" w:unhideWhenUsed="0"/>
+    <w:lsdException w:name="Dark List Accent 1" w:semiHidden="0" w:uiPriority="70" w:unhideWhenUsed="0"/>
+    <w:lsdException w:name="Colorful Shading Accent 1" w:semiHidden="0" w:uiPriority="71" w:unhideWhenUsed="0"/>
+    <w:lsdException w:name="Colorful List Accent 1" w:semiHidden="0" w:uiPriority="72" w:unhideWhenUsed="0"/>
+    <w:lsdException w:name="Colorful Grid Accent 1" w:semiHidden="0" w:uiPriority="73" w:unhideWhenUsed="0"/>
+    <w:lsdException w:name="Light Shading Accent 2" w:semiHidden="0" w:uiPriority="60" w:unhideWhenUsed="0"/>
+    <w:lsdException w:name="Light List Accent 2" w:semiHidden="0" w:uiPriority="61" w:unhideWhenUsed="0"/>
+    <w:lsdException w:name="Light Grid Accent 2" w:semiHidden="0" w:uiPriority="62" w:unhideWhenUsed="0"/>
+    <w:lsdException w:name="Medium Shading 1 Accent 2" w:semiHidden="0" w:uiPriority="63" w:unhideWhenUsed="0"/>
+    <w:lsdException w:name="Medium Shading 2 Accent 2" w:semiHidden="0" w:uiPriority="64" w:unhideWhenUsed="0"/>
+    <w:lsdException w:name="Medium List 1 Accent 2" w:semiHidden="0" w:uiPriority="65" w:unhideWhenUsed="0"/>
+    <w:lsdException w:name="Medium List 2 Accent 2" w:semiHidden="0" w:uiPriority="66" w:unhideWhenUsed="0"/>
+    <w:lsdException w:name="Medium Grid 1 Accent 2" w:semiHidden="0" w:uiPriority="67" w:unhideWhenUsed="0"/>
+    <w:lsdException w:name="Medium Grid 2 Accent 2" w:semiHidden="0" w:uiPriority="68" w:unhideWhenUsed="0"/>
+    <w:lsdException w:name="Medium Grid 3 Accent 2" w:semiHidden="0" w:uiPriority="69" w:unhideWhenUsed="0"/>
+    <w:lsdException w:name="Dark List Accent 2" w:semiHidden="0" w:uiPriority="70" w:unhideWhenUsed="0"/>
+    <w:lsdException w:name="Colorful Shading Accent 2" w:semiHidden="0" w:uiPriority="71" w:unhideWhenUsed="0"/>
+    <w:lsdException w:name="Colorful List Accent 2" w:semiHidden="0" w:uiPriority="72" w:unhideWhenUsed="0"/>
+    <w:lsdException w:name="Colorful Grid Accent 2" w:semiHidden="0" w:uiPriority="73" w:unhideWhenUsed="0"/>
+    <w:lsdException w:name="Light Shading Accent 3" w:semiHidden="0" w:uiPriority="60" w:unhideWhenUsed="0"/>
+    <w:lsdException w:name="Light List Accent 3" w:semiHidden="0" w:uiPriority="61" w:unhideWhenUsed="0"/>
+    <w:lsdException w:name="Light Grid Accent 3" w:semiHidden="0" w:uiPriority="62" w:unhideWhenUsed="0"/>
+    <w:lsdException w:name="Medium Shading 1 Accent 3" w:semiHidden="0" w:uiPriority="63" w:unhideWhenUsed="0"/>
+    <w:lsdException w:name="Medium Shading 2 Accent 3" w:semiHidden="0" w:uiPriority="64" w:unhideWhenUsed="0"/>
+    <w:lsdException w:name="Medium List 1 Accent 3" w:semiHidden="0" w:uiPriority="65" w:unhideWhenUsed="0"/>
+    <w:lsdException w:name="Medium List 2 Accent 3" w:semiHidden="0" w:uiPriority="66" w:unhideWhenUsed="0"/>
+    <w:lsdException w:name="Medium Grid 1 Accent 3" w:semiHidden="0" w:uiPriority="67" w:unhideWhenUsed="0"/>
+    <w:lsdException w:name="Medium Grid 2 Accent 3" w:semiHidden="0" w:uiPriority="68" w:unhideWhenUsed="0"/>
+    <w:lsdException w:name="Medium Grid 3 Accent 3" w:semiHidden="0" w:uiPriority="69" w:unhideWhenUsed="0"/>
+    <w:lsdException w:name="Dark List Accent 3" w:semiHidden="0" w:uiPriority="70" w:unhideWhenUsed="0"/>
+    <w:lsdException w:name="Colorful Shading Accent 3" w:semiHidden="0" w:uiPriority="71" w:unhideWhenUsed="0"/>
+    <w:lsdException w:name="Colorful List Accent 3" w:semiHidden="0" w:uiPriority="72" w:unhideWhenUsed="0"/>
+    <w:lsdException w:name="Colorful Grid Accent 3" w:semiHidden="0" w:uiPriority="73" w:unhideWhenUsed="0"/>
+    <w:lsdException w:name="Light Shading Accent 4" w:semiHidden="0" w:uiPriority="60" w:unhideWhenUsed="0"/>
+    <w:lsdException w:name="Light List Accent 4" w:semiHidden="0" w:uiPriority="61" w:unhideWhenUsed="0"/>
+    <w:lsdException w:name="Light Grid Accent 4" w:semiHidden="0" w:uiPriority="62" w:unhideWhenUsed="0"/>
+    <w:lsdException w:name="Medium Shading 1 Accent 4" w:semiHidden="0" w:uiPriority="63" w:unhideWhenUsed="0"/>
+    <w:lsdException w:name="Medium Shading 2 Accent 4" w:semiHidden="0" w:uiPriority="64" w:unhideWhenUsed="0"/>
+    <w:lsdException w:name="Medium List 1 Accent 4" w:semiHidden="0" w:uiPriority="65" w:unhideWhenUsed="0"/>
+    <w:lsdException w:name="Medium List 2 Accent 4" w:semiHidden="0" w:uiPriority="66" w:unhideWhenUsed="0"/>
+    <w:lsdException w:name="Medium Grid 1 Accent 4" w:semiHidden="0" w:uiPriority="67" w:unhideWhenUsed="0"/>
+    <w:lsdException w:name="Medium Grid 2 Accent 4" w:semiHidden="0" w:uiPriority="68" w:unhideWhenUsed="0"/>
+    <w:lsdException w:name="Medium Grid 3 Accent 4" w:semiHidden="0" w:uiPriority="69" w:unhideWhenUsed="0"/>
+    <w:lsdException w:name="Dark List Accent 4" w:semiHidden="0" w:uiPriority="70" w:unhideWhenUsed="0"/>
+    <w:lsdException w:name="Colorful Shading Accent 4" w:semiHidden="0" w:uiPriority="71" w:unhideWhenUsed="0"/>
+    <w:lsdException w:name="Colorful List Accent 4" w:semiHidden="0" w:uiPriority="72" w:unhideWhenUsed="0"/>
+    <w:lsdException w:name="Colorful Grid Accent 4" w:semiHidden="0" w:uiPriority="73" w:unhideWhenUsed="0"/>
+    <w:lsdException w:name="Light Shading Accent 5" w:semiHidden="0" w:uiPriority="60" w:unhideWhenUsed="0"/>
+    <w:lsdException w:name="Light List Accent 5" w:semiHidden="0" w:uiPriority="61" w:unhideWhenUsed="0"/>
+    <w:lsdException w:name="Light Grid Accent 5" w:semiHidden="0" w:uiPriority="62" w:unhideWhenUsed="0"/>
+    <w:lsdException w:name="Medium Shading 1 Accent 5" w:semiHidden="0" w:uiPriority="63" w:unhideWhenUsed="0"/>
+    <w:lsdException w:name="Medium Shading 2 Accent 5" w:semiHidden="0" w:uiPriority="64" w:unhideWhenUsed="0"/>
+    <w:lsdException w:name="Medium List 1 Accent 5" w:semiHidden="0" w:uiPriority="65" w:unhideWhenUsed="0"/>
+    <w:lsdException w:name="Medium List 2 Accent 5" w:semiHidden="0" w:uiPriority="66" w:unhideWhenUsed="0"/>
+    <w:lsdException w:name="Medium Grid 1 Accent 5" w:semiHidden="0" w:uiPriority="67" w:unhideWhenUsed="0"/>
+    <w:lsdException w:name="Medium Grid 2 Accent 5" w:semiHidden="0" w:uiPriority="68" w:unhideWhenUsed="0"/>
+    <w:lsdException w:name="Medium Grid 3 Accent 5" w:semiHidden="0" w:uiPriority="69" w:unhideWhenUsed="0"/>
+    <w:lsdException w:name="Dark List Accent 5" w:semiHidden="0" w:uiPriority="70" w:unhideWhenUsed="0"/>
+    <w:lsdException w:name="Colorful Shading Accent 5" w:semiHidden="0" w:uiPriority="71" w:unhideWhenUsed="0"/>
+    <w:lsdException w:name="Colorful List Accent 5" w:semiHidden="0" w:uiPriority="72" w:unhideWhenUsed="0"/>
+    <w:lsdException w:name="Colorful Grid Accent 5" w:semiHidden="0" w:uiPriority="73" w:unhideWhenUsed="0"/>
+    <w:lsdException w:name="Light Shading Accent 6" w:semiHidden="0" w:uiPriority="60" w:unhideWhenUsed="0"/>
+    <w:lsdException w:name="Light List Accent 6" w:semiHidden="0" w:uiPriority="61" w:unhideWhenUsed="0"/>
+    <w:lsdException w:name="Light Grid Accent 6" w:semiHidden="0" w:uiPriority="62" w:unhideWhenUsed="0"/>
+    <w:lsdException w:name="Medium Shading 1 Accent 6" w:semiHidden="0" w:uiPriority="63" w:unhideWhenUsed="0"/>
+    <w:lsdException w:name="Medium Shading 2 Accent 6" w:semiHidden="0" w:uiPriority="64" w:unhideWhenUsed="0"/>
+    <w:lsdException w:name="Medium List 1 Accent 6" w:semiHidden="0" w:uiPriority="65" w:unhideWhenUsed="0"/>
+    <w:lsdException w:name="Medium List 2 Accent 6" w:semiHidden="0" w:uiPriority="66" w:unhideWhenUsed="0"/>
+    <w:lsdException w:name="Medium Grid 1 Accent 6" w:semiHidden="0" w:uiPriority="67" w:unhideWhenUsed="0"/>
+    <w:lsdException w:name="Medium Grid 2 Accent 6" w:semiHidden="0" w:uiPriority="68" w:unhideWhenUsed="0"/>
+    <w:lsdException w:name="Medium Grid 3 Accent 6" w:semiHidden="0" w:uiPriority="69" w:unhideWhenUsed="0"/>
+    <w:lsdException w:name="Dark List Accent 6" w:semiHidden="0" w:uiPriority="70" w:unhideWhenUsed="0"/>
+    <w:lsdException w:name="Colorful Shading Accent 6" w:semiHidden="0" w:uiPriority="71" w:unhideWhenUsed="0"/>
+    <w:lsdException w:name="Colorful List Accent 6" w:semiHidden="0" w:uiPriority="72" w:unhideWhenUsed="0"/>
+    <w:lsdException w:name="Colorful Grid Accent 6" w:semiHidden="0" w:uiPriority="73" w:unhideWhenUsed="0"/>
+    <w:lsdException w:name="Subtle Emphasis" w:semiHidden="0" w:uiPriority="19" w:unhideWhenUsed="0" w:qFormat="1"/>
+    <w:lsdException w:name="Intense Emphasis" w:semiHidden="0" w:uiPriority="21" w:unhideWhenUsed="0" w:qFormat="1"/>
+    <w:lsdException w:name="Subtle Reference" w:semiHidden="0" w:uiPriority="31" w:unhideWhenUsed="0" w:qFormat="1"/>
+    <w:lsdException w:name="Intense Reference" w:semiHidden="0" w:uiPriority="32" w:unhideWhenUsed="0" w:qFormat="1"/>
+    <w:lsdException w:name="Book Title" w:semiHidden="0" w:uiPriority="33" w:unhideWhenUsed="0" w:qFormat="1"/>
+    <w:lsdException w:name="Bibliography" w:uiPriority="37"/>
+    <w:lsdException w:name="TOC Heading" w:uiPriority="39" w:qFormat="1"/>
+  </w:latentStyles>
+  <w:style w:type="paragraph" w:default="1" w:styleId="Normal">
+    <w:name w:val="Normal"/>
+    <w:qFormat/>
+  </w:style>
+  <w:style w:type="paragraph" w:styleId="Heading2">
+    <w:name w:val="heading 2"/>
+    <w:basedOn w:val="Normal"/>
+    <w:link w:val="Heading2Char"/>
+    <w:uiPriority w:val="9"/>
+    <w:qFormat/>
+    <w:rsid w:val="00156A2F"/>
+    <w:pPr>
+      <w:spacing w:before="100" w:beforeAutospacing="1" w:after="100" w:afterAutospacing="1" w:line="240" w:lineRule="auto"/>
+      <w:outlineLvl w:val="1"/>
+    </w:pPr>
+    <w:rPr>
+      <w:rFonts w:ascii="Times New Roman" w:eastAsia="Times New Roman" w:hAnsi="Times New Roman" w:cs="Times New Roman"/>
+      <w:b/>
+      <w:bCs/>
+      <w:sz w:val="36"/>
+      <w:szCs w:val="36"/>
+    </w:rPr>
+  </w:style>
+  <w:style w:type="character" w:default="1" w:styleId="DefaultParagraphFont">
+    <w:name w:val="Default Paragraph Font"/>
+    <w:uiPriority w:val="1"/>
+    <w:semiHidden/>
+    <w:unhideWhenUsed/>
+  </w:style>
+  <w:style w:type="table" w:default="1" w:styleId="TableNormal">
+    <w:name w:val="Normal Table"/>
+    <w:uiPriority w:val="99"/>
+    <w:semiHidden/>
+    <w:unhideWhenUsed/>
+    <w:tblPr>
+      <w:tblInd w:w="0" w:type="dxa"/>
+      <w:tblCellMar>
+        <w:top w:w="0" w:type="dxa"/>
+        <w:left w:w="108" w:type="dxa"/>
+        <w:bottom w:w="0" w:type="dxa"/>
+        <w:right w:w="108" w:type="dxa"/>
+      </w:tblCellMar>
+    </w:tblPr>
+  </w:style>
+  <w:style w:type="numbering" w:default="1" w:styleId="NoList">
+    <w:name w:val="No List"/>
+    <w:uiPriority w:val="99"/>
+    <w:semiHidden/>
+    <w:unhideWhenUsed/>
+  </w:style>
+  <w:style w:type="character" w:customStyle="1" w:styleId="Heading2Char">
+    <w:name w:val="Heading 2 Char"/>
+    <w:basedOn w:val="DefaultParagraphFont"/>
+    <w:link w:val="Heading2"/>
+    <w:uiPriority w:val="9"/>
+    <w:rsid w:val="00156A2F"/>
+    <w:rPr>
+      <w:rFonts w:ascii="Times New Roman" w:eastAsia="Times New Roman" w:hAnsi="Times New Roman" w:cs="Times New Roman"/>
+      <w:b/>
+      <w:bCs/>
+      <w:sz w:val="36"/>
+      <w:szCs w:val="36"/>
+    </w:rPr>
+  </w:style>
+  <w:style w:type="character" w:styleId="Hyperlink">
+    <w:name w:val="Hyperlink"/>
+    <w:basedOn w:val="DefaultParagraphFont"/>
+    <w:uiPriority w:val="99"/>
+    <w:semiHidden/>
+    <w:unhideWhenUsed/>
+    <w:rsid w:val="00156A2F"/>
+    <w:rPr>
+      <w:color w:val="0000FF"/>
+      <w:u w:val="single"/>
+    </w:rPr>
+  </w:style>
+  <w:style w:type="paragraph" w:styleId="NormalWeb">
+    <w:name w:val="Normal (Web)"/>
+    <w:basedOn w:val="Normal"/>
+    <w:uiPriority w:val="99"/>
+    <w:semiHidden/>
+    <w:unhideWhenUsed/>
+    <w:rsid w:val="00156A2F"/>
+    <w:pPr>
+      <w:spacing w:before="100" w:beforeAutospacing="1" w:after="100" w:afterAutospacing="1" w:line="240" w:lineRule="auto"/>
+    </w:pPr>
+    <w:rPr>
+      <w:rFonts w:ascii="Times New Roman" w:eastAsia="Times New Roman" w:hAnsi="Times New Roman" w:cs="Times New Roman"/>
+      <w:sz w:val="24"/>
+      <w:szCs w:val="24"/>
+    </w:rPr>
+  </w:style>
+  <w:style w:type="character" w:styleId="Strong">
+    <w:name w:val="Strong"/>
+    <w:basedOn w:val="DefaultParagraphFont"/>
+    <w:uiPriority w:val="22"/>
+    <w:qFormat/>
+    <w:rsid w:val="00156A2F"/>
+    <w:rPr>
+      <w:b/>
+      <w:bCs/>
+    </w:rPr>
+  </w:style>
+  <w:style w:type="paragraph" w:styleId="ListParagraph">
+    <w:name w:val="List Paragraph"/>
+    <w:basedOn w:val="Normal"/>
+    <w:uiPriority w:val="34"/>
+    <w:qFormat/>
+    <w:rsid w:val="00205599"/>
+    <w:pPr>
+      <w:ind w:left="720"/>
+      <w:contextualSpacing/>
+    </w:pPr>
+  </w:style>
+  <w:style w:type="paragraph" w:styleId="BalloonText">
+    <w:name w:val="Balloon Text"/>
+    <w:basedOn w:val="Normal"/>
+    <w:link w:val="BalloonTextChar"/>
+    <w:uiPriority w:val="99"/>
+    <w:semiHidden/>
+    <w:unhideWhenUsed/>
+    <w:rsid w:val="00B67027"/>
+    <w:pPr>
+      <w:spacing w:after="0" w:line="240" w:lineRule="auto"/>
+    </w:pPr>
+    <w:rPr>
+      <w:rFonts w:ascii="Tahoma" w:hAnsi="Tahoma" w:cs="Tahoma"/>
+      <w:sz w:val="16"/>
+      <w:szCs w:val="16"/>
+    </w:rPr>
+  </w:style>
+  <w:style w:type="character" w:customStyle="1" w:styleId="BalloonTextChar">
+    <w:name w:val="Balloon Text Char"/>
+    <w:basedOn w:val="DefaultParagraphFont"/>
+    <w:link w:val="BalloonText"/>
+    <w:uiPriority w:val="99"/>
+    <w:semiHidden/>
+    <w:rsid w:val="00B67027"/>
+    <w:rPr>
+      <w:rFonts w:ascii="Tahoma" w:hAnsi="Tahoma" w:cs="Tahoma"/>
+      <w:sz w:val="16"/>
+      <w:szCs w:val="16"/>
+    </w:rPr>
   </w:style>
 </w:styles>
 </file>
@@ -2387,7 +2555,7 @@
   <a:extraClrSchemeLst/>
   <a:extLst>
     <a:ext uri="{05A4C25C-085E-4340-85A3-A5531E510DB2}">
-      <thm15:themeFamily xmlns:thm15="http://schemas.microsoft.com/office/thememl/2012/main" name="Office Theme" id="{62F939B6-93AF-4DB8-9C6B-D6C7DFDC589F}" vid="{4A3C46E8-61CC-4603-A589-7422A47A8E4A}"/>
+      <thm15:themeFamily xmlns:thm15="http://schemas.microsoft.com/office/thememl/2012/main" xmlns="" name="Office Theme" id="{62F939B6-93AF-4DB8-9C6B-D6C7DFDC589F}" vid="{4A3C46E8-61CC-4603-A589-7422A47A8E4A}"/>
     </a:ext>
   </a:extLst>
 </a:theme>

</xml_diff>

<commit_message>
Update test bench links.
</commit_message>
<xml_diff>
--- a/TEST_BENCH/Test_Bench_Procedure.docx
+++ b/TEST_BENCH/Test_Bench_Procedure.docx
@@ -38,6 +38,8 @@
         </w:rPr>
         <w:t>Test Bench:</w:t>
       </w:r>
+      <w:bookmarkStart w:id="0" w:name="_GoBack"/>
+      <w:bookmarkEnd w:id="0"/>
     </w:p>
     <w:p>
       <w:pPr>
@@ -249,7 +251,6 @@
           <w:szCs w:val="36"/>
         </w:rPr>
       </w:pPr>
-      <w:bookmarkStart w:id="0" w:name="_GoBack"/>
       <w:r>
         <w:rPr>
           <w:rFonts w:ascii="Segoe UI" w:eastAsia="Times New Roman" w:hAnsi="Segoe UI" w:cs="Segoe UI"/>
@@ -263,7 +264,6 @@
         <w:t>To Run Test bench:</w:t>
       </w:r>
     </w:p>
-    <w:bookmarkEnd w:id="0"/>
     <w:p>
       <w:pPr>
         <w:numPr>
@@ -286,7 +286,16 @@
           <w:sz w:val="24"/>
           <w:szCs w:val="24"/>
         </w:rPr>
-        <w:t>Install Matlab Pluto SDR driver from below link: </w:t>
+        <w:t>Install Matlab Pl</w:t>
+      </w:r>
+      <w:r>
+        <w:rPr>
+          <w:rFonts w:ascii="Segoe UI" w:eastAsia="Times New Roman" w:hAnsi="Segoe UI" w:cs="Segoe UI"/>
+          <w:color w:val="24292F"/>
+          <w:sz w:val="24"/>
+          <w:szCs w:val="24"/>
+        </w:rPr>
+        <w:t xml:space="preserve">uto SDR driver from below link: </w:t>
       </w:r>
       <w:hyperlink r:id="rId7" w:history="1">
         <w:r>
@@ -304,6 +313,31 @@
     <w:p>
       <w:pPr>
         <w:numPr>
+          <w:ilvl w:val="1"/>
+          <w:numId w:val="1"/>
+        </w:numPr>
+        <w:shd w:val="clear" w:color="auto" w:fill="FFFFFF"/>
+        <w:spacing w:before="60" w:after="100" w:afterAutospacing="1" w:line="240" w:lineRule="auto"/>
+        <w:rPr>
+          <w:rFonts w:ascii="Segoe UI" w:eastAsia="Times New Roman" w:hAnsi="Segoe UI" w:cs="Segoe UI"/>
+          <w:color w:val="24292F"/>
+          <w:sz w:val="24"/>
+          <w:szCs w:val="24"/>
+        </w:rPr>
+      </w:pPr>
+      <w:r>
+        <w:rPr>
+          <w:rFonts w:ascii="Segoe UI" w:eastAsia="Times New Roman" w:hAnsi="Segoe UI" w:cs="Segoe UI"/>
+          <w:color w:val="24292F"/>
+          <w:sz w:val="24"/>
+          <w:szCs w:val="24"/>
+        </w:rPr>
+        <w:t>https://www.mathworks.com/help/supportpkg/plutoradio/ug/install-support-package-for-pluto-radio.html</w:t>
+      </w:r>
+    </w:p>
+    <w:p>
+      <w:pPr>
+        <w:numPr>
           <w:ilvl w:val="0"/>
           <w:numId w:val="1"/>
         </w:numPr>
@@ -724,7 +758,16 @@
           <w:sz w:val="24"/>
           <w:szCs w:val="24"/>
         </w:rPr>
-        <w:t>Install Matlab Pluto SDR driver from below link: </w:t>
+        <w:t>Install Matlab Pluto SDR driver from below link:</w:t>
+      </w:r>
+      <w:r>
+        <w:rPr>
+          <w:rFonts w:ascii="Segoe UI" w:eastAsia="Times New Roman" w:hAnsi="Segoe UI" w:cs="Segoe UI"/>
+          <w:color w:val="24292F"/>
+          <w:sz w:val="24"/>
+          <w:szCs w:val="24"/>
+        </w:rPr>
+        <w:t xml:space="preserve"> </w:t>
       </w:r>
       <w:hyperlink r:id="rId8" w:history="1">
         <w:r>
@@ -762,6 +805,31 @@
     <w:p>
       <w:pPr>
         <w:numPr>
+          <w:ilvl w:val="1"/>
+          <w:numId w:val="1"/>
+        </w:numPr>
+        <w:shd w:val="clear" w:color="auto" w:fill="FFFFFF"/>
+        <w:spacing w:before="60" w:after="100" w:afterAutospacing="1" w:line="240" w:lineRule="auto"/>
+        <w:rPr>
+          <w:rFonts w:ascii="Segoe UI" w:eastAsia="Times New Roman" w:hAnsi="Segoe UI" w:cs="Segoe UI"/>
+          <w:color w:val="24292F"/>
+          <w:sz w:val="24"/>
+          <w:szCs w:val="24"/>
+        </w:rPr>
+      </w:pPr>
+      <w:r>
+        <w:rPr>
+          <w:rFonts w:ascii="Segoe UI" w:eastAsia="Times New Roman" w:hAnsi="Segoe UI" w:cs="Segoe UI"/>
+          <w:color w:val="24292F"/>
+          <w:sz w:val="24"/>
+          <w:szCs w:val="24"/>
+        </w:rPr>
+        <w:t>https://www.mathworks.com/help/supportpkg/plutoradio/ug/install-support-package-for-pluto-radio.html</w:t>
+      </w:r>
+    </w:p>
+    <w:p>
+      <w:pPr>
+        <w:numPr>
           <w:ilvl w:val="0"/>
           <w:numId w:val="1"/>
         </w:numPr>
@@ -781,7 +849,16 @@
           <w:sz w:val="24"/>
           <w:szCs w:val="24"/>
         </w:rPr>
-        <w:t>To create test bench for this project, used LTE Cell scanner open-source software from GitHub and compiled on the PYNQ board. </w:t>
+        <w:t>To create test bench for this project, used LTE Cell scanner open-source software from GitHub and compiled on the PYNQ board.</w:t>
+      </w:r>
+      <w:r>
+        <w:rPr>
+          <w:rFonts w:ascii="Segoe UI" w:eastAsia="Times New Roman" w:hAnsi="Segoe UI" w:cs="Segoe UI"/>
+          <w:color w:val="24292F"/>
+          <w:sz w:val="24"/>
+          <w:szCs w:val="24"/>
+        </w:rPr>
+        <w:t xml:space="preserve"> </w:t>
       </w:r>
       <w:hyperlink r:id="rId9" w:history="1">
         <w:r>
@@ -815,6 +892,31 @@
           <w:t>Cell Scanner</w:t>
         </w:r>
       </w:hyperlink>
+    </w:p>
+    <w:p>
+      <w:pPr>
+        <w:numPr>
+          <w:ilvl w:val="1"/>
+          <w:numId w:val="1"/>
+        </w:numPr>
+        <w:shd w:val="clear" w:color="auto" w:fill="FFFFFF"/>
+        <w:spacing w:before="60" w:after="100" w:afterAutospacing="1" w:line="240" w:lineRule="auto"/>
+        <w:rPr>
+          <w:rFonts w:ascii="Segoe UI" w:eastAsia="Times New Roman" w:hAnsi="Segoe UI" w:cs="Segoe UI"/>
+          <w:color w:val="24292F"/>
+          <w:sz w:val="24"/>
+          <w:szCs w:val="24"/>
+        </w:rPr>
+      </w:pPr>
+      <w:r>
+        <w:rPr>
+          <w:rFonts w:ascii="Segoe UI" w:eastAsia="Times New Roman" w:hAnsi="Segoe UI" w:cs="Segoe UI"/>
+          <w:color w:val="24292F"/>
+          <w:sz w:val="24"/>
+          <w:szCs w:val="24"/>
+        </w:rPr>
+        <w:t>https://github.com/Evrytania/LTE-Cell-Scanner</w:t>
+      </w:r>
     </w:p>
     <w:p>
       <w:pPr>
@@ -1435,7 +1537,7 @@
         <w:sz w:val="20"/>
       </w:rPr>
     </w:lvl>
-    <w:lvl w:ilvl="1" w:tentative="1">
+    <w:lvl w:ilvl="1">
       <w:numFmt w:val="bullet"/>
       <w:lvlText w:val="o"/>
       <w:lvlJc w:val="left"/>

</xml_diff>

<commit_message>
Adjust Title Test Bench Procedure
</commit_message>
<xml_diff>
--- a/TEST_BENCH/Test_Bench_Procedure.docx
+++ b/TEST_BENCH/Test_Bench_Procedure.docx
@@ -16,6 +16,8 @@
           <w:szCs w:val="36"/>
         </w:rPr>
       </w:pPr>
+      <w:bookmarkStart w:id="0" w:name="_GoBack"/>
+      <w:bookmarkEnd w:id="0"/>
       <w:r>
         <w:rPr>
           <w:rFonts w:ascii="Segoe UI" w:eastAsia="Times New Roman" w:hAnsi="Segoe UI" w:cs="Segoe UI"/>
@@ -38,8 +40,6 @@
         </w:rPr>
         <w:t>Test Bench:</w:t>
       </w:r>
-      <w:bookmarkStart w:id="0" w:name="_GoBack"/>
-      <w:bookmarkEnd w:id="0"/>
     </w:p>
     <w:p>
       <w:pPr>
@@ -261,7 +261,18 @@
           <w:szCs w:val="36"/>
         </w:rPr>
         <w:lastRenderedPageBreak/>
-        <w:t>To Run Test bench:</w:t>
+        <w:t>To Run Test B</w:t>
+      </w:r>
+      <w:r>
+        <w:rPr>
+          <w:rFonts w:ascii="Segoe UI" w:eastAsia="Times New Roman" w:hAnsi="Segoe UI" w:cs="Segoe UI"/>
+          <w:b/>
+          <w:bCs/>
+          <w:color w:val="24292F"/>
+          <w:sz w:val="36"/>
+          <w:szCs w:val="36"/>
+        </w:rPr>
+        <w:t>ench:</w:t>
       </w:r>
     </w:p>
     <w:p>
@@ -778,27 +789,7 @@
             <w:szCs w:val="24"/>
             <w:u w:val="single"/>
           </w:rPr>
-          <w:t>Pluto SDR d</w:t>
-        </w:r>
-        <w:r>
-          <w:rPr>
-            <w:rFonts w:ascii="Segoe UI" w:eastAsia="Times New Roman" w:hAnsi="Segoe UI" w:cs="Segoe UI"/>
-            <w:color w:val="0000FF"/>
-            <w:sz w:val="24"/>
-            <w:szCs w:val="24"/>
-            <w:u w:val="single"/>
-          </w:rPr>
-          <w:t>r</w:t>
-        </w:r>
-        <w:r>
-          <w:rPr>
-            <w:rFonts w:ascii="Segoe UI" w:eastAsia="Times New Roman" w:hAnsi="Segoe UI" w:cs="Segoe UI"/>
-            <w:color w:val="0000FF"/>
-            <w:sz w:val="24"/>
-            <w:szCs w:val="24"/>
-            <w:u w:val="single"/>
-          </w:rPr>
-          <w:t>iver</w:t>
+          <w:t>Pluto SDR driver</w:t>
         </w:r>
       </w:hyperlink>
     </w:p>
@@ -869,27 +860,7 @@
             <w:szCs w:val="24"/>
             <w:u w:val="single"/>
           </w:rPr>
-          <w:t>LTE</w:t>
-        </w:r>
-        <w:r>
-          <w:rPr>
-            <w:rFonts w:ascii="Segoe UI" w:eastAsia="Times New Roman" w:hAnsi="Segoe UI" w:cs="Segoe UI"/>
-            <w:color w:val="0000FF"/>
-            <w:sz w:val="24"/>
-            <w:szCs w:val="24"/>
-            <w:u w:val="single"/>
-          </w:rPr>
-          <w:t xml:space="preserve"> </w:t>
-        </w:r>
-        <w:r>
-          <w:rPr>
-            <w:rFonts w:ascii="Segoe UI" w:eastAsia="Times New Roman" w:hAnsi="Segoe UI" w:cs="Segoe UI"/>
-            <w:color w:val="0000FF"/>
-            <w:sz w:val="24"/>
-            <w:szCs w:val="24"/>
-            <w:u w:val="single"/>
-          </w:rPr>
-          <w:t>Cell Scanner</w:t>
+          <w:t>LTE Cell Scanner</w:t>
         </w:r>
       </w:hyperlink>
     </w:p>

</xml_diff>